<commit_message>
Final Draft needs reivew 2
</commit_message>
<xml_diff>
--- a/7349 Project term paper3.docx
+++ b/7349 Project term paper3.docx
@@ -486,9 +486,8 @@
           <w:sz w:val="20"/>
           <w:szCs w:val="20"/>
         </w:rPr>
-        <w:t xml:space="preserve">the current systems for securing big data and </w:t>
-      </w:r>
-      <w:proofErr w:type="gramStart"/>
+        <w:t xml:space="preserve">the current systems for securing big data and a new approach for securing big data.  The new method, the GPG method, focuses on </w:t>
+      </w:r>
       <w:r>
         <w:rPr>
           <w:rStyle w:val="normaltextrun1"/>
@@ -496,9 +495,8 @@
           <w:sz w:val="20"/>
           <w:szCs w:val="20"/>
         </w:rPr>
-        <w:t>a new approach</w:t>
-      </w:r>
-      <w:proofErr w:type="gramEnd"/>
+        <w:t xml:space="preserve">processes and </w:t>
+      </w:r>
       <w:r>
         <w:rPr>
           <w:rStyle w:val="normaltextrun1"/>
@@ -506,7 +504,7 @@
           <w:sz w:val="20"/>
           <w:szCs w:val="20"/>
         </w:rPr>
-        <w:t xml:space="preserve"> for securing big data.  The new method, the GPG method, focuses on </w:t>
+        <w:t>the data itself for security.</w:t>
       </w:r>
       <w:r>
         <w:rPr>
@@ -515,24 +513,6 @@
           <w:sz w:val="20"/>
           <w:szCs w:val="20"/>
         </w:rPr>
-        <w:t xml:space="preserve">processes and </w:t>
-      </w:r>
-      <w:r>
-        <w:rPr>
-          <w:rStyle w:val="normaltextrun1"/>
-          <w:b/>
-          <w:sz w:val="20"/>
-          <w:szCs w:val="20"/>
-        </w:rPr>
-        <w:t>the data itself for security.</w:t>
-      </w:r>
-      <w:r>
-        <w:rPr>
-          <w:rStyle w:val="normaltextrun1"/>
-          <w:b/>
-          <w:sz w:val="20"/>
-          <w:szCs w:val="20"/>
-        </w:rPr>
         <w:t>  The world today is looking for faster and cheaper ways to handle big data, but they have not focused on the risks involved. A simple breach can expose confidential business information or even millions upon millions of individuals to risk, as was the case in the Equifax break exposing 140 million individuals' information.  For all of this, it is becoming more important that as we grow, we develop security procedures for big data and we build security into future tools and systems</w:t>
       </w:r>
       <w:r>
@@ -2216,27 +2196,7 @@
           <w:sz w:val="22"/>
           <w:szCs w:val="22"/>
         </w:rPr>
-        <w:t xml:space="preserve"> the basic security tools for some popular big data systems.  </w:t>
-      </w:r>
-      <w:proofErr w:type="gramStart"/>
-      <w:r>
-        <w:rPr>
-          <w:rFonts w:ascii="Times New Roman" w:hAnsi="Times New Roman"/>
-          <w:noProof w:val="0"/>
-          <w:sz w:val="22"/>
-          <w:szCs w:val="22"/>
-        </w:rPr>
-        <w:t>In particular we</w:t>
-      </w:r>
-      <w:proofErr w:type="gramEnd"/>
-      <w:r>
-        <w:rPr>
-          <w:rFonts w:ascii="Times New Roman" w:hAnsi="Times New Roman"/>
-          <w:noProof w:val="0"/>
-          <w:sz w:val="22"/>
-          <w:szCs w:val="22"/>
-        </w:rPr>
-        <w:t xml:space="preserve"> will discuss the security layers of Cassandra, MongoDB, </w:t>
+        <w:t xml:space="preserve"> the basic security tools for some popular big data systems.  In particular we will discuss the security layers of Cassandra, MongoDB, </w:t>
       </w:r>
       <w:r>
         <w:rPr>
@@ -2317,19 +2277,616 @@
           <w:sz w:val="22"/>
           <w:szCs w:val="22"/>
         </w:rPr>
+        <w:t xml:space="preserve"> MonoDB [</w:t>
+      </w:r>
+      <w:r>
+        <w:rPr>
+          <w:rFonts w:ascii="Times New Roman" w:hAnsi="Times New Roman"/>
+          <w:noProof w:val="0"/>
+          <w:sz w:val="22"/>
+          <w:szCs w:val="22"/>
+        </w:rPr>
+        <w:t>10</w:t>
+      </w:r>
+      <w:r>
+        <w:rPr>
+          <w:rFonts w:ascii="Times New Roman" w:hAnsi="Times New Roman"/>
+          <w:noProof w:val="0"/>
+          <w:sz w:val="22"/>
+          <w:szCs w:val="22"/>
+        </w:rPr>
+        <w:t>] uses almost the same exact methods as Cassandra for authorization of user and securing connections.  They also use “WiredTiger” storage encryption to protect data at rest.  SQl focuses more on the protection of the data</w:t>
+      </w:r>
+      <w:r>
+        <w:rPr>
+          <w:rFonts w:ascii="Times New Roman" w:hAnsi="Times New Roman"/>
+          <w:noProof w:val="0"/>
+          <w:sz w:val="22"/>
+          <w:szCs w:val="22"/>
+        </w:rPr>
+        <w:t>base [</w:t>
+      </w:r>
+      <w:r>
+        <w:rPr>
+          <w:rFonts w:ascii="Times New Roman" w:hAnsi="Times New Roman"/>
+          <w:noProof w:val="0"/>
+          <w:sz w:val="22"/>
+          <w:szCs w:val="22"/>
+        </w:rPr>
+        <w:t>11</w:t>
+      </w:r>
+      <w:r>
+        <w:rPr>
+          <w:rFonts w:ascii="Times New Roman" w:hAnsi="Times New Roman"/>
+          <w:noProof w:val="0"/>
+          <w:sz w:val="22"/>
+          <w:szCs w:val="22"/>
+        </w:rPr>
+        <w:t>] [</w:t>
+      </w:r>
+      <w:r>
+        <w:rPr>
+          <w:rFonts w:ascii="Times New Roman" w:hAnsi="Times New Roman"/>
+          <w:noProof w:val="0"/>
+          <w:sz w:val="22"/>
+          <w:szCs w:val="22"/>
+        </w:rPr>
+        <w:t>12</w:t>
+      </w:r>
+      <w:r>
+        <w:rPr>
+          <w:rFonts w:ascii="Times New Roman" w:hAnsi="Times New Roman"/>
+          <w:noProof w:val="0"/>
+          <w:sz w:val="22"/>
+          <w:szCs w:val="22"/>
+        </w:rPr>
+        <w:t>].  SQL uses database level, schema level, and user level permission to grant access.  It leaves network protection</w:t>
+      </w:r>
+      <w:r>
+        <w:rPr>
+          <w:rFonts w:ascii="Times New Roman" w:hAnsi="Times New Roman"/>
+          <w:noProof w:val="0"/>
+          <w:sz w:val="22"/>
+          <w:szCs w:val="22"/>
+        </w:rPr>
         <w:t xml:space="preserve"> </w:t>
       </w:r>
-      <w:proofErr w:type="spellStart"/>
-      <w:r>
-        <w:rPr>
-          <w:rFonts w:ascii="Times New Roman" w:hAnsi="Times New Roman"/>
-          <w:noProof w:val="0"/>
-          <w:sz w:val="22"/>
-          <w:szCs w:val="22"/>
-        </w:rPr>
-        <w:t>MonoDB</w:t>
-      </w:r>
-      <w:proofErr w:type="spellEnd"/>
+      <w:r>
+        <w:rPr>
+          <w:rFonts w:ascii="Times New Roman" w:hAnsi="Times New Roman"/>
+          <w:noProof w:val="0"/>
+          <w:sz w:val="22"/>
+          <w:szCs w:val="22"/>
+        </w:rPr>
+        <w:t>and storage protection up to the user to piece together.</w:t>
+      </w:r>
+      <w:r>
+        <w:rPr>
+          <w:rFonts w:ascii="Times New Roman" w:hAnsi="Times New Roman"/>
+          <w:noProof w:val="0"/>
+          <w:sz w:val="22"/>
+          <w:szCs w:val="22"/>
+        </w:rPr>
+        <w:t xml:space="preserve"> </w:t>
+      </w:r>
+      <w:r>
+        <w:rPr>
+          <w:rFonts w:ascii="Times New Roman" w:hAnsi="Times New Roman"/>
+          <w:noProof w:val="0"/>
+          <w:sz w:val="22"/>
+          <w:szCs w:val="22"/>
+        </w:rPr>
+        <w:t xml:space="preserve"> </w:t>
+      </w:r>
+      <w:r>
+        <w:rPr>
+          <w:rFonts w:ascii="Times New Roman" w:hAnsi="Times New Roman"/>
+          <w:noProof w:val="0"/>
+          <w:sz w:val="22"/>
+          <w:szCs w:val="22"/>
+        </w:rPr>
+        <w:t xml:space="preserve">These </w:t>
+      </w:r>
+      <w:r>
+        <w:rPr>
+          <w:rFonts w:ascii="Times New Roman" w:hAnsi="Times New Roman"/>
+          <w:noProof w:val="0"/>
+          <w:sz w:val="22"/>
+          <w:szCs w:val="22"/>
+        </w:rPr>
+        <w:t xml:space="preserve">set ups </w:t>
+      </w:r>
+      <w:r>
+        <w:rPr>
+          <w:rFonts w:ascii="Times New Roman" w:hAnsi="Times New Roman"/>
+          <w:noProof w:val="0"/>
+          <w:sz w:val="22"/>
+          <w:szCs w:val="22"/>
+        </w:rPr>
+        <w:t>work fine</w:t>
+      </w:r>
+      <w:r>
+        <w:rPr>
+          <w:rFonts w:ascii="Times New Roman" w:hAnsi="Times New Roman"/>
+          <w:noProof w:val="0"/>
+          <w:sz w:val="22"/>
+          <w:szCs w:val="22"/>
+        </w:rPr>
+        <w:t xml:space="preserve"> to secure our data</w:t>
+      </w:r>
+      <w:r>
+        <w:rPr>
+          <w:rFonts w:ascii="Times New Roman" w:hAnsi="Times New Roman"/>
+          <w:noProof w:val="0"/>
+          <w:sz w:val="22"/>
+          <w:szCs w:val="22"/>
+        </w:rPr>
+        <w:t>, but we propose an added security layer by using the nature of the data itself to impart security to the system.</w:t>
+      </w:r>
+    </w:p>
+    <w:p>
+      <w:pPr>
+        <w:jc w:val="both"/>
+        <w:rPr>
+          <w:rFonts w:ascii="Times New Roman" w:hAnsi="Times New Roman"/>
+          <w:noProof w:val="0"/>
+          <w:sz w:val="22"/>
+          <w:szCs w:val="22"/>
+        </w:rPr>
+      </w:pPr>
+    </w:p>
+    <w:p>
+      <w:pPr>
+        <w:jc w:val="both"/>
+        <w:rPr>
+          <w:rFonts w:ascii="Times New Roman" w:hAnsi="Times New Roman"/>
+          <w:b/>
+          <w:noProof w:val="0"/>
+          <w:sz w:val="22"/>
+          <w:szCs w:val="22"/>
+        </w:rPr>
+      </w:pPr>
+      <w:r>
+        <w:rPr>
+          <w:rFonts w:ascii="Times New Roman" w:hAnsi="Times New Roman"/>
+          <w:b/>
+          <w:noProof w:val="0"/>
+          <w:sz w:val="22"/>
+          <w:szCs w:val="22"/>
+        </w:rPr>
+        <w:t>I</w:t>
+      </w:r>
+      <w:r>
+        <w:rPr>
+          <w:rFonts w:ascii="Times New Roman" w:hAnsi="Times New Roman"/>
+          <w:b/>
+          <w:noProof w:val="0"/>
+          <w:sz w:val="22"/>
+          <w:szCs w:val="22"/>
+        </w:rPr>
+        <w:t>II</w:t>
+      </w:r>
+      <w:r>
+        <w:rPr>
+          <w:rFonts w:ascii="Times New Roman" w:hAnsi="Times New Roman"/>
+          <w:b/>
+          <w:noProof w:val="0"/>
+          <w:sz w:val="22"/>
+          <w:szCs w:val="22"/>
+        </w:rPr>
+        <w:t>.</w:t>
+      </w:r>
+      <w:r>
+        <w:rPr>
+          <w:rFonts w:ascii="Times New Roman" w:hAnsi="Times New Roman"/>
+          <w:b/>
+          <w:noProof w:val="0"/>
+          <w:sz w:val="22"/>
+          <w:szCs w:val="22"/>
+        </w:rPr>
+        <w:t xml:space="preserve"> </w:t>
+      </w:r>
+      <w:r>
+        <w:rPr>
+          <w:rFonts w:ascii="Times New Roman" w:hAnsi="Times New Roman"/>
+          <w:b/>
+          <w:noProof w:val="0"/>
+          <w:sz w:val="22"/>
+          <w:szCs w:val="22"/>
+        </w:rPr>
+        <w:t>G</w:t>
+      </w:r>
+      <w:r>
+        <w:rPr>
+          <w:rFonts w:ascii="Times New Roman" w:hAnsi="Times New Roman"/>
+          <w:b/>
+          <w:noProof w:val="0"/>
+          <w:sz w:val="22"/>
+          <w:szCs w:val="22"/>
+        </w:rPr>
+        <w:t>arza</w:t>
+      </w:r>
+      <w:r>
+        <w:rPr>
+          <w:rFonts w:ascii="Times New Roman" w:hAnsi="Times New Roman"/>
+          <w:b/>
+          <w:noProof w:val="0"/>
+          <w:sz w:val="22"/>
+          <w:szCs w:val="22"/>
+        </w:rPr>
+        <w:t xml:space="preserve"> Pirogova Gozdzialski (GPG) method</w:t>
+      </w:r>
+    </w:p>
+    <w:p>
+      <w:pPr>
+        <w:jc w:val="both"/>
+        <w:rPr>
+          <w:rFonts w:ascii="Times New Roman" w:hAnsi="Times New Roman"/>
+          <w:b/>
+          <w:noProof w:val="0"/>
+          <w:sz w:val="22"/>
+          <w:szCs w:val="22"/>
+        </w:rPr>
+      </w:pPr>
+    </w:p>
+    <w:p>
+      <w:pPr>
+        <w:jc w:val="both"/>
+        <w:rPr>
+          <w:rFonts w:ascii="Times New Roman" w:hAnsi="Times New Roman"/>
+          <w:b/>
+          <w:noProof w:val="0"/>
+          <w:sz w:val="22"/>
+          <w:szCs w:val="22"/>
+        </w:rPr>
+      </w:pPr>
+      <w:r>
+        <w:rPr>
+          <w:rFonts w:ascii="Times New Roman" w:hAnsi="Times New Roman"/>
+          <w:noProof w:val="0"/>
+          <w:sz w:val="22"/>
+          <w:szCs w:val="22"/>
+        </w:rPr>
+        <w:t xml:space="preserve">     </w:t>
+      </w:r>
+      <w:r>
+        <w:rPr>
+          <w:rFonts w:ascii="Times New Roman" w:hAnsi="Times New Roman"/>
+          <w:b/>
+          <w:noProof w:val="0"/>
+          <w:sz w:val="22"/>
+          <w:szCs w:val="22"/>
+        </w:rPr>
+        <w:t>a. GPG method Set theory and explanation.</w:t>
+      </w:r>
+    </w:p>
+    <w:p>
+      <w:pPr>
+        <w:jc w:val="both"/>
+        <w:rPr>
+          <w:rFonts w:ascii="Times New Roman" w:hAnsi="Times New Roman"/>
+          <w:noProof w:val="0"/>
+          <w:sz w:val="22"/>
+          <w:szCs w:val="22"/>
+        </w:rPr>
+      </w:pPr>
+      <w:r>
+        <w:rPr>
+          <w:rFonts w:ascii="Times New Roman" w:hAnsi="Times New Roman"/>
+          <w:noProof w:val="0"/>
+          <w:sz w:val="22"/>
+          <w:szCs w:val="22"/>
+        </w:rPr>
+        <w:t xml:space="preserve">     </w:t>
+      </w:r>
+      <w:r>
+        <w:rPr>
+          <w:rFonts w:ascii="Times New Roman" w:hAnsi="Times New Roman"/>
+          <w:noProof w:val="0"/>
+          <w:sz w:val="22"/>
+          <w:szCs w:val="22"/>
+        </w:rPr>
+        <w:t xml:space="preserve">The focus of the GPG method </w:t>
+      </w:r>
+      <w:r>
+        <w:rPr>
+          <w:rFonts w:ascii="Times New Roman" w:hAnsi="Times New Roman"/>
+          <w:noProof w:val="0"/>
+          <w:sz w:val="22"/>
+          <w:szCs w:val="22"/>
+        </w:rPr>
+        <w:t xml:space="preserve">is </w:t>
+      </w:r>
+      <w:r>
+        <w:rPr>
+          <w:rFonts w:ascii="Times New Roman" w:hAnsi="Times New Roman"/>
+          <w:noProof w:val="0"/>
+          <w:sz w:val="22"/>
+          <w:szCs w:val="22"/>
+        </w:rPr>
+        <w:t xml:space="preserve">for </w:t>
+      </w:r>
+      <w:r>
+        <w:rPr>
+          <w:rFonts w:ascii="Times New Roman" w:hAnsi="Times New Roman"/>
+          <w:noProof w:val="0"/>
+          <w:sz w:val="22"/>
+          <w:szCs w:val="22"/>
+        </w:rPr>
+        <w:t xml:space="preserve">the </w:t>
+      </w:r>
+      <w:r>
+        <w:rPr>
+          <w:rFonts w:ascii="Times New Roman" w:hAnsi="Times New Roman"/>
+          <w:noProof w:val="0"/>
+          <w:sz w:val="22"/>
+          <w:szCs w:val="22"/>
+        </w:rPr>
+        <w:t>protect</w:t>
+      </w:r>
+      <w:r>
+        <w:rPr>
+          <w:rFonts w:ascii="Times New Roman" w:hAnsi="Times New Roman"/>
+          <w:noProof w:val="0"/>
+          <w:sz w:val="22"/>
+          <w:szCs w:val="22"/>
+        </w:rPr>
+        <w:t>ion of</w:t>
+      </w:r>
+      <w:r>
+        <w:rPr>
+          <w:rFonts w:ascii="Times New Roman" w:hAnsi="Times New Roman"/>
+          <w:noProof w:val="0"/>
+          <w:sz w:val="22"/>
+          <w:szCs w:val="22"/>
+        </w:rPr>
+        <w:t xml:space="preserve"> big </w:t>
+      </w:r>
+      <w:r>
+        <w:rPr>
+          <w:rFonts w:ascii="Times New Roman" w:hAnsi="Times New Roman"/>
+          <w:noProof w:val="0"/>
+          <w:sz w:val="22"/>
+          <w:szCs w:val="22"/>
+        </w:rPr>
+        <w:t>data</w:t>
+      </w:r>
+      <w:r>
+        <w:rPr>
+          <w:rFonts w:ascii="Times New Roman" w:hAnsi="Times New Roman"/>
+          <w:noProof w:val="0"/>
+          <w:sz w:val="22"/>
+          <w:szCs w:val="22"/>
+        </w:rPr>
+        <w:t>.  Data</w:t>
+      </w:r>
+      <w:r>
+        <w:rPr>
+          <w:rFonts w:ascii="Times New Roman" w:hAnsi="Times New Roman"/>
+          <w:noProof w:val="0"/>
+          <w:sz w:val="22"/>
+          <w:szCs w:val="22"/>
+        </w:rPr>
+        <w:t xml:space="preserve"> of</w:t>
+      </w:r>
+      <w:r>
+        <w:rPr>
+          <w:rFonts w:ascii="Times New Roman" w:hAnsi="Times New Roman"/>
+          <w:noProof w:val="0"/>
+          <w:sz w:val="22"/>
+          <w:szCs w:val="22"/>
+        </w:rPr>
+        <w:t xml:space="preserve"> petabytes or great</w:t>
+      </w:r>
+      <w:r>
+        <w:rPr>
+          <w:rFonts w:ascii="Times New Roman" w:hAnsi="Times New Roman"/>
+          <w:noProof w:val="0"/>
+          <w:sz w:val="22"/>
+          <w:szCs w:val="22"/>
+        </w:rPr>
+        <w:t>er</w:t>
+      </w:r>
+      <w:r>
+        <w:rPr>
+          <w:rFonts w:ascii="Times New Roman" w:hAnsi="Times New Roman"/>
+          <w:noProof w:val="0"/>
+          <w:sz w:val="22"/>
+          <w:szCs w:val="22"/>
+        </w:rPr>
+        <w:t xml:space="preserve"> size</w:t>
+      </w:r>
+      <w:r>
+        <w:rPr>
+          <w:rFonts w:ascii="Times New Roman" w:hAnsi="Times New Roman"/>
+          <w:noProof w:val="0"/>
+          <w:sz w:val="22"/>
+          <w:szCs w:val="22"/>
+        </w:rPr>
+        <w:t xml:space="preserve">.  The GPG method </w:t>
+      </w:r>
+      <w:r>
+        <w:rPr>
+          <w:rFonts w:ascii="Times New Roman" w:hAnsi="Times New Roman"/>
+          <w:noProof w:val="0"/>
+          <w:sz w:val="22"/>
+          <w:szCs w:val="22"/>
+        </w:rPr>
+        <w:t>will focus upon data at rest or storage,</w:t>
+      </w:r>
+      <w:r>
+        <w:rPr>
+          <w:rFonts w:ascii="Times New Roman" w:hAnsi="Times New Roman"/>
+          <w:noProof w:val="0"/>
+          <w:sz w:val="22"/>
+          <w:szCs w:val="22"/>
+        </w:rPr>
+        <w:t xml:space="preserve"> data transmission, and finally data </w:t>
+      </w:r>
+      <w:r>
+        <w:rPr>
+          <w:rFonts w:ascii="Times New Roman" w:hAnsi="Times New Roman"/>
+          <w:noProof w:val="0"/>
+          <w:sz w:val="22"/>
+          <w:szCs w:val="22"/>
+        </w:rPr>
+        <w:t>processing</w:t>
+      </w:r>
+      <w:r>
+        <w:rPr>
+          <w:rFonts w:ascii="Times New Roman" w:hAnsi="Times New Roman"/>
+          <w:noProof w:val="0"/>
+          <w:sz w:val="22"/>
+          <w:szCs w:val="22"/>
+        </w:rPr>
+        <w:t xml:space="preserve">.  </w:t>
+      </w:r>
+      <w:r>
+        <w:rPr>
+          <w:rFonts w:ascii="Times New Roman" w:hAnsi="Times New Roman"/>
+          <w:noProof w:val="0"/>
+          <w:sz w:val="22"/>
+          <w:szCs w:val="22"/>
+        </w:rPr>
+        <w:t xml:space="preserve">It will be doing this by focusing on the </w:t>
+      </w:r>
+      <w:r>
+        <w:rPr>
+          <w:rFonts w:ascii="Times New Roman" w:hAnsi="Times New Roman"/>
+          <w:noProof w:val="0"/>
+          <w:sz w:val="22"/>
+          <w:szCs w:val="22"/>
+        </w:rPr>
+        <w:t xml:space="preserve">whole </w:t>
+      </w:r>
+      <w:r>
+        <w:rPr>
+          <w:rFonts w:ascii="Times New Roman" w:hAnsi="Times New Roman"/>
+          <w:noProof w:val="0"/>
+          <w:sz w:val="22"/>
+          <w:szCs w:val="22"/>
+        </w:rPr>
+        <w:t>data</w:t>
+      </w:r>
+      <w:r>
+        <w:rPr>
+          <w:rFonts w:ascii="Times New Roman" w:hAnsi="Times New Roman"/>
+          <w:noProof w:val="0"/>
+          <w:sz w:val="22"/>
+          <w:szCs w:val="22"/>
+        </w:rPr>
+        <w:t>set</w:t>
+      </w:r>
+      <w:r>
+        <w:rPr>
+          <w:rFonts w:ascii="Times New Roman" w:hAnsi="Times New Roman"/>
+          <w:noProof w:val="0"/>
+          <w:sz w:val="22"/>
+          <w:szCs w:val="22"/>
+        </w:rPr>
+        <w:t>,</w:t>
+      </w:r>
+      <w:r>
+        <w:rPr>
+          <w:rFonts w:ascii="Times New Roman" w:hAnsi="Times New Roman"/>
+          <w:noProof w:val="0"/>
+          <w:sz w:val="22"/>
+          <w:szCs w:val="22"/>
+        </w:rPr>
+        <w:t xml:space="preserve"> </w:t>
+      </w:r>
+      <w:r>
+        <w:rPr>
+          <w:rFonts w:ascii="Times New Roman" w:hAnsi="Times New Roman"/>
+          <w:noProof w:val="0"/>
+          <w:sz w:val="22"/>
+          <w:szCs w:val="22"/>
+        </w:rPr>
+        <w:t xml:space="preserve">while continuing to use the securities put in place by the systems that run the data. </w:t>
+      </w:r>
+    </w:p>
+    <w:p>
+      <w:pPr>
+        <w:jc w:val="both"/>
+        <w:rPr>
+          <w:rFonts w:ascii="Times New Roman" w:hAnsi="Times New Roman"/>
+          <w:noProof w:val="0"/>
+          <w:sz w:val="22"/>
+          <w:szCs w:val="22"/>
+        </w:rPr>
+      </w:pPr>
+      <w:r>
+        <w:rPr>
+          <w:rFonts w:ascii="Times New Roman" w:hAnsi="Times New Roman"/>
+          <w:noProof w:val="0"/>
+          <w:sz w:val="22"/>
+          <w:szCs w:val="22"/>
+        </w:rPr>
+        <w:t xml:space="preserve">     </w:t>
+      </w:r>
+      <w:r>
+        <w:rPr>
+          <w:rFonts w:ascii="Times New Roman" w:hAnsi="Times New Roman"/>
+          <w:noProof w:val="0"/>
+          <w:sz w:val="22"/>
+          <w:szCs w:val="22"/>
+        </w:rPr>
+        <w:t xml:space="preserve">The </w:t>
+      </w:r>
+      <w:r>
+        <w:rPr>
+          <w:rFonts w:ascii="Times New Roman" w:hAnsi="Times New Roman"/>
+          <w:noProof w:val="0"/>
+          <w:sz w:val="22"/>
+          <w:szCs w:val="22"/>
+        </w:rPr>
+        <w:t>reason</w:t>
+      </w:r>
+      <w:r>
+        <w:rPr>
+          <w:rFonts w:ascii="Times New Roman" w:hAnsi="Times New Roman"/>
+          <w:noProof w:val="0"/>
+          <w:sz w:val="22"/>
+          <w:szCs w:val="22"/>
+        </w:rPr>
+        <w:t xml:space="preserve"> </w:t>
+      </w:r>
+      <w:r>
+        <w:rPr>
+          <w:rFonts w:ascii="Times New Roman" w:hAnsi="Times New Roman"/>
+          <w:noProof w:val="0"/>
+          <w:sz w:val="22"/>
+          <w:szCs w:val="22"/>
+        </w:rPr>
+        <w:t>this</w:t>
+      </w:r>
+      <w:r>
+        <w:rPr>
+          <w:rFonts w:ascii="Times New Roman" w:hAnsi="Times New Roman"/>
+          <w:noProof w:val="0"/>
+          <w:sz w:val="22"/>
+          <w:szCs w:val="22"/>
+        </w:rPr>
+        <w:t xml:space="preserve"> entire method is simple</w:t>
+      </w:r>
+      <w:r>
+        <w:rPr>
+          <w:rFonts w:ascii="Times New Roman" w:hAnsi="Times New Roman"/>
+          <w:noProof w:val="0"/>
+          <w:sz w:val="22"/>
+          <w:szCs w:val="22"/>
+        </w:rPr>
+        <w:t>,</w:t>
+      </w:r>
+      <w:r>
+        <w:rPr>
+          <w:rFonts w:ascii="Times New Roman" w:hAnsi="Times New Roman"/>
+          <w:noProof w:val="0"/>
+          <w:sz w:val="22"/>
+          <w:szCs w:val="22"/>
+        </w:rPr>
+        <w:t xml:space="preserve"> as data gets bigger it bogs down resources</w:t>
+      </w:r>
       <w:r>
         <w:rPr>
           <w:rFonts w:ascii="Times New Roman" w:hAnsi="Times New Roman"/>
@@ -2346,101 +2903,52 @@
           <w:sz w:val="22"/>
           <w:szCs w:val="22"/>
         </w:rPr>
-        <w:t>10</w:t>
-      </w:r>
-      <w:r>
-        <w:rPr>
-          <w:rFonts w:ascii="Times New Roman" w:hAnsi="Times New Roman"/>
-          <w:noProof w:val="0"/>
-          <w:sz w:val="22"/>
-          <w:szCs w:val="22"/>
-        </w:rPr>
-        <w:t>] uses almost the same exact methods as Cassandra for authorization of user and securing connections.  They also use “</w:t>
-      </w:r>
-      <w:proofErr w:type="spellStart"/>
-      <w:r>
-        <w:rPr>
-          <w:rFonts w:ascii="Times New Roman" w:hAnsi="Times New Roman"/>
-          <w:noProof w:val="0"/>
-          <w:sz w:val="22"/>
-          <w:szCs w:val="22"/>
-        </w:rPr>
-        <w:t>WiredTiger</w:t>
-      </w:r>
-      <w:proofErr w:type="spellEnd"/>
-      <w:r>
-        <w:rPr>
-          <w:rFonts w:ascii="Times New Roman" w:hAnsi="Times New Roman"/>
-          <w:noProof w:val="0"/>
-          <w:sz w:val="22"/>
-          <w:szCs w:val="22"/>
-        </w:rPr>
-        <w:t xml:space="preserve">” storage encryption to protect data at rest.  </w:t>
-      </w:r>
-      <w:proofErr w:type="spellStart"/>
-      <w:r>
-        <w:rPr>
-          <w:rFonts w:ascii="Times New Roman" w:hAnsi="Times New Roman"/>
-          <w:noProof w:val="0"/>
-          <w:sz w:val="22"/>
-          <w:szCs w:val="22"/>
-        </w:rPr>
-        <w:t>SQl</w:t>
-      </w:r>
-      <w:proofErr w:type="spellEnd"/>
-      <w:r>
-        <w:rPr>
-          <w:rFonts w:ascii="Times New Roman" w:hAnsi="Times New Roman"/>
-          <w:noProof w:val="0"/>
-          <w:sz w:val="22"/>
-          <w:szCs w:val="22"/>
-        </w:rPr>
-        <w:t xml:space="preserve"> focuses more on the protection of the data</w:t>
-      </w:r>
-      <w:r>
-        <w:rPr>
-          <w:rFonts w:ascii="Times New Roman" w:hAnsi="Times New Roman"/>
-          <w:noProof w:val="0"/>
-          <w:sz w:val="22"/>
-          <w:szCs w:val="22"/>
-        </w:rPr>
-        <w:t>base [</w:t>
-      </w:r>
-      <w:r>
-        <w:rPr>
-          <w:rFonts w:ascii="Times New Roman" w:hAnsi="Times New Roman"/>
-          <w:noProof w:val="0"/>
-          <w:sz w:val="22"/>
-          <w:szCs w:val="22"/>
-        </w:rPr>
-        <w:t>11</w:t>
-      </w:r>
-      <w:r>
-        <w:rPr>
-          <w:rFonts w:ascii="Times New Roman" w:hAnsi="Times New Roman"/>
-          <w:noProof w:val="0"/>
-          <w:sz w:val="22"/>
-          <w:szCs w:val="22"/>
-        </w:rPr>
-        <w:t>] [</w:t>
-      </w:r>
-      <w:r>
-        <w:rPr>
-          <w:rFonts w:ascii="Times New Roman" w:hAnsi="Times New Roman"/>
-          <w:noProof w:val="0"/>
-          <w:sz w:val="22"/>
-          <w:szCs w:val="22"/>
-        </w:rPr>
-        <w:t>12</w:t>
-      </w:r>
-      <w:r>
-        <w:rPr>
-          <w:rFonts w:ascii="Times New Roman" w:hAnsi="Times New Roman"/>
-          <w:noProof w:val="0"/>
-          <w:sz w:val="22"/>
-          <w:szCs w:val="22"/>
-        </w:rPr>
-        <w:t>].  SQL uses database level, schema level, and user level permission to grant access.  It leaves network protection</w:t>
+        <w:t>13</w:t>
+      </w:r>
+      <w:r>
+        <w:rPr>
+          <w:rFonts w:ascii="Times New Roman" w:hAnsi="Times New Roman"/>
+          <w:noProof w:val="0"/>
+          <w:sz w:val="22"/>
+          <w:szCs w:val="22"/>
+        </w:rPr>
+        <w:t>]</w:t>
+      </w:r>
+      <w:r>
+        <w:rPr>
+          <w:rFonts w:ascii="Times New Roman" w:hAnsi="Times New Roman"/>
+          <w:noProof w:val="0"/>
+          <w:sz w:val="22"/>
+          <w:szCs w:val="22"/>
+        </w:rPr>
+        <w:t xml:space="preserve">, </w:t>
+      </w:r>
+      <w:r>
+        <w:rPr>
+          <w:rFonts w:ascii="Times New Roman" w:hAnsi="Times New Roman"/>
+          <w:noProof w:val="0"/>
+          <w:sz w:val="22"/>
+          <w:szCs w:val="22"/>
+        </w:rPr>
+        <w:t>whether</w:t>
+      </w:r>
+      <w:r>
+        <w:rPr>
+          <w:rFonts w:ascii="Times New Roman" w:hAnsi="Times New Roman"/>
+          <w:noProof w:val="0"/>
+          <w:sz w:val="22"/>
+          <w:szCs w:val="22"/>
+        </w:rPr>
+        <w:t xml:space="preserve"> this is storage, processing, or even transmission capabilities.</w:t>
+      </w:r>
+      <w:r>
+        <w:rPr>
+          <w:rFonts w:ascii="Times New Roman" w:hAnsi="Times New Roman"/>
+          <w:noProof w:val="0"/>
+          <w:sz w:val="22"/>
+          <w:szCs w:val="22"/>
+        </w:rPr>
+        <w:t xml:space="preserve">  Thus, the need for new</w:t>
       </w:r>
       <w:r>
         <w:rPr>
@@ -2458,7 +2966,263 @@
           <w:sz w:val="22"/>
           <w:szCs w:val="22"/>
         </w:rPr>
-        <w:t>and storage protection up to the user to piece together.</w:t>
+        <w:t xml:space="preserve">approaches or systems to protect </w:t>
+      </w:r>
+      <w:r>
+        <w:rPr>
+          <w:rFonts w:ascii="Times New Roman" w:hAnsi="Times New Roman"/>
+          <w:noProof w:val="0"/>
+          <w:sz w:val="22"/>
+          <w:szCs w:val="22"/>
+        </w:rPr>
+        <w:t>our information.</w:t>
+      </w:r>
+      <w:r>
+        <w:rPr>
+          <w:rFonts w:ascii="Times New Roman" w:hAnsi="Times New Roman"/>
+          <w:noProof w:val="0"/>
+          <w:sz w:val="22"/>
+          <w:szCs w:val="22"/>
+        </w:rPr>
+        <w:t xml:space="preserve">  With data growing at such a fast rate we need to be able to protect it.  </w:t>
+      </w:r>
+    </w:p>
+    <w:p>
+      <w:pPr>
+        <w:jc w:val="both"/>
+        <w:rPr>
+          <w:rFonts w:ascii="Times New Roman" w:hAnsi="Times New Roman"/>
+          <w:noProof w:val="0"/>
+          <w:sz w:val="22"/>
+          <w:szCs w:val="22"/>
+        </w:rPr>
+      </w:pPr>
+      <w:r>
+        <w:rPr>
+          <w:rFonts w:ascii="Times New Roman" w:hAnsi="Times New Roman"/>
+          <w:noProof w:val="0"/>
+          <w:sz w:val="22"/>
+          <w:szCs w:val="22"/>
+        </w:rPr>
+        <w:t xml:space="preserve">    </w:t>
+      </w:r>
+      <w:r>
+        <w:rPr>
+          <w:rFonts w:ascii="Times New Roman" w:hAnsi="Times New Roman"/>
+          <w:noProof w:val="0"/>
+          <w:sz w:val="22"/>
+          <w:szCs w:val="22"/>
+        </w:rPr>
+        <w:t>To</w:t>
+      </w:r>
+      <w:r>
+        <w:rPr>
+          <w:rFonts w:ascii="Times New Roman" w:hAnsi="Times New Roman"/>
+          <w:noProof w:val="0"/>
+          <w:sz w:val="22"/>
+          <w:szCs w:val="22"/>
+        </w:rPr>
+        <w:t xml:space="preserve"> do </w:t>
+      </w:r>
+      <w:r>
+        <w:rPr>
+          <w:rFonts w:ascii="Times New Roman" w:hAnsi="Times New Roman"/>
+          <w:noProof w:val="0"/>
+          <w:sz w:val="22"/>
+          <w:szCs w:val="22"/>
+        </w:rPr>
+        <w:t>this,</w:t>
+      </w:r>
+      <w:r>
+        <w:rPr>
+          <w:rFonts w:ascii="Times New Roman" w:hAnsi="Times New Roman"/>
+          <w:noProof w:val="0"/>
+          <w:sz w:val="22"/>
+          <w:szCs w:val="22"/>
+        </w:rPr>
+        <w:t xml:space="preserve"> we need to change our thoughts of security, security is currently thought of as a locked box where a key opens the </w:t>
+      </w:r>
+      <w:r>
+        <w:rPr>
+          <w:rFonts w:ascii="Times New Roman" w:hAnsi="Times New Roman"/>
+          <w:noProof w:val="0"/>
+          <w:sz w:val="22"/>
+          <w:szCs w:val="22"/>
+        </w:rPr>
+        <w:t>entire system</w:t>
+      </w:r>
+      <w:r>
+        <w:rPr>
+          <w:rFonts w:ascii="Times New Roman" w:hAnsi="Times New Roman"/>
+          <w:noProof w:val="0"/>
+          <w:sz w:val="22"/>
+          <w:szCs w:val="22"/>
+        </w:rPr>
+        <w:t xml:space="preserve"> to compromise.</w:t>
+      </w:r>
+      <w:r>
+        <w:rPr>
+          <w:rFonts w:ascii="Times New Roman" w:hAnsi="Times New Roman"/>
+          <w:noProof w:val="0"/>
+          <w:sz w:val="22"/>
+          <w:szCs w:val="22"/>
+        </w:rPr>
+        <w:t xml:space="preserve"> This can be seen in many of the examples above.  </w:t>
+      </w:r>
+      <w:r>
+        <w:rPr>
+          <w:rFonts w:ascii="Times New Roman" w:hAnsi="Times New Roman"/>
+          <w:noProof w:val="0"/>
+          <w:sz w:val="22"/>
+          <w:szCs w:val="22"/>
+        </w:rPr>
+        <w:t>We need to think of it more like a</w:t>
+      </w:r>
+      <w:r>
+        <w:rPr>
+          <w:rFonts w:ascii="Times New Roman" w:hAnsi="Times New Roman"/>
+          <w:noProof w:val="0"/>
+          <w:sz w:val="22"/>
+          <w:szCs w:val="22"/>
+        </w:rPr>
+        <w:t xml:space="preserve"> fortress</w:t>
+      </w:r>
+      <w:r>
+        <w:rPr>
+          <w:rFonts w:ascii="Times New Roman" w:hAnsi="Times New Roman"/>
+          <w:noProof w:val="0"/>
+          <w:sz w:val="22"/>
+          <w:szCs w:val="22"/>
+        </w:rPr>
+        <w:t xml:space="preserve">.  In </w:t>
+      </w:r>
+      <w:r>
+        <w:rPr>
+          <w:rFonts w:ascii="Times New Roman" w:hAnsi="Times New Roman"/>
+          <w:noProof w:val="0"/>
+          <w:sz w:val="22"/>
+          <w:szCs w:val="22"/>
+        </w:rPr>
+        <w:t>a fortress</w:t>
+      </w:r>
+      <w:r>
+        <w:rPr>
+          <w:rFonts w:ascii="Times New Roman" w:hAnsi="Times New Roman"/>
+          <w:noProof w:val="0"/>
+          <w:sz w:val="22"/>
+          <w:szCs w:val="22"/>
+        </w:rPr>
+        <w:t xml:space="preserve"> you have many rooms, some are more secure, like a</w:t>
+      </w:r>
+      <w:r>
+        <w:rPr>
+          <w:rFonts w:ascii="Times New Roman" w:hAnsi="Times New Roman"/>
+          <w:noProof w:val="0"/>
+          <w:sz w:val="22"/>
+          <w:szCs w:val="22"/>
+        </w:rPr>
+        <w:t>rmories</w:t>
+      </w:r>
+      <w:r>
+        <w:rPr>
+          <w:rFonts w:ascii="Times New Roman" w:hAnsi="Times New Roman"/>
+          <w:noProof w:val="0"/>
+          <w:sz w:val="22"/>
+          <w:szCs w:val="22"/>
+        </w:rPr>
+        <w:t>, while others are open, li</w:t>
+      </w:r>
+      <w:r>
+        <w:rPr>
+          <w:rFonts w:ascii="Times New Roman" w:hAnsi="Times New Roman"/>
+          <w:noProof w:val="0"/>
+          <w:sz w:val="22"/>
+          <w:szCs w:val="22"/>
+        </w:rPr>
+        <w:t>k</w:t>
+      </w:r>
+      <w:r>
+        <w:rPr>
+          <w:rFonts w:ascii="Times New Roman" w:hAnsi="Times New Roman"/>
+          <w:noProof w:val="0"/>
+          <w:sz w:val="22"/>
+          <w:szCs w:val="22"/>
+        </w:rPr>
+        <w:t xml:space="preserve">e </w:t>
+      </w:r>
+      <w:r>
+        <w:rPr>
+          <w:rFonts w:ascii="Times New Roman" w:hAnsi="Times New Roman"/>
+          <w:noProof w:val="0"/>
+          <w:sz w:val="22"/>
+          <w:szCs w:val="22"/>
+        </w:rPr>
+        <w:t>the barracks or kitchen</w:t>
+      </w:r>
+      <w:r>
+        <w:rPr>
+          <w:rFonts w:ascii="Times New Roman" w:hAnsi="Times New Roman"/>
+          <w:noProof w:val="0"/>
+          <w:sz w:val="22"/>
+          <w:szCs w:val="22"/>
+        </w:rPr>
+        <w:t xml:space="preserve">, finally, some areas are open and not as protect, like the </w:t>
+      </w:r>
+      <w:r>
+        <w:rPr>
+          <w:rFonts w:ascii="Times New Roman" w:hAnsi="Times New Roman"/>
+          <w:noProof w:val="0"/>
+          <w:sz w:val="22"/>
+          <w:szCs w:val="22"/>
+        </w:rPr>
+        <w:t>courtyards and outer moat</w:t>
+      </w:r>
+      <w:r>
+        <w:rPr>
+          <w:rFonts w:ascii="Times New Roman" w:hAnsi="Times New Roman"/>
+          <w:noProof w:val="0"/>
+          <w:sz w:val="22"/>
+          <w:szCs w:val="22"/>
+        </w:rPr>
+        <w:t xml:space="preserve">.  But, all has some expected over-arching security. </w:t>
+      </w:r>
+      <w:r>
+        <w:rPr>
+          <w:rFonts w:ascii="Times New Roman" w:hAnsi="Times New Roman"/>
+          <w:noProof w:val="0"/>
+          <w:sz w:val="22"/>
+          <w:szCs w:val="22"/>
+        </w:rPr>
+        <w:t xml:space="preserve"> There are some locations where security is set up in the layer process, so wee need to add another layer to our security model.</w:t>
+      </w:r>
+    </w:p>
+    <w:p>
+      <w:pPr>
+        <w:jc w:val="both"/>
+        <w:rPr>
+          <w:rFonts w:ascii="Times New Roman" w:hAnsi="Times New Roman"/>
+          <w:noProof w:val="0"/>
+          <w:sz w:val="22"/>
+          <w:szCs w:val="22"/>
+        </w:rPr>
+      </w:pPr>
+      <w:r>
+        <w:rPr>
+          <w:rFonts w:ascii="Times New Roman" w:hAnsi="Times New Roman"/>
+          <w:noProof w:val="0"/>
+          <w:sz w:val="22"/>
+          <w:szCs w:val="22"/>
+        </w:rPr>
+        <w:t xml:space="preserve">    This next layer is to </w:t>
+      </w:r>
+      <w:r>
+        <w:rPr>
+          <w:rFonts w:ascii="Times New Roman" w:hAnsi="Times New Roman"/>
+          <w:noProof w:val="0"/>
+          <w:sz w:val="22"/>
+          <w:szCs w:val="22"/>
+        </w:rPr>
+        <w:t>think of security as a prison.  We need to understand just as important as keeping adversaries out of our computer resources, we need to keep our data in.  If we can control the flow of data out of our network, even if an adversary gets in they cannot retrieve any actionable information.</w:t>
       </w:r>
       <w:r>
         <w:rPr>
@@ -2469,172 +3233,12 @@
         </w:rPr>
         <w:t xml:space="preserve"> </w:t>
       </w:r>
-      <w:r>
-        <w:rPr>
-          <w:rFonts w:ascii="Times New Roman" w:hAnsi="Times New Roman"/>
-          <w:noProof w:val="0"/>
-          <w:sz w:val="22"/>
-          <w:szCs w:val="22"/>
-        </w:rPr>
-        <w:t xml:space="preserve"> </w:t>
-      </w:r>
-      <w:r>
-        <w:rPr>
-          <w:rFonts w:ascii="Times New Roman" w:hAnsi="Times New Roman"/>
-          <w:noProof w:val="0"/>
-          <w:sz w:val="22"/>
-          <w:szCs w:val="22"/>
-        </w:rPr>
-        <w:t xml:space="preserve">These </w:t>
-      </w:r>
-      <w:r>
-        <w:rPr>
-          <w:rFonts w:ascii="Times New Roman" w:hAnsi="Times New Roman"/>
-          <w:noProof w:val="0"/>
-          <w:sz w:val="22"/>
-          <w:szCs w:val="22"/>
-        </w:rPr>
-        <w:t xml:space="preserve">set ups </w:t>
-      </w:r>
-      <w:r>
-        <w:rPr>
-          <w:rFonts w:ascii="Times New Roman" w:hAnsi="Times New Roman"/>
-          <w:noProof w:val="0"/>
-          <w:sz w:val="22"/>
-          <w:szCs w:val="22"/>
-        </w:rPr>
-        <w:t>work fine</w:t>
-      </w:r>
-      <w:r>
-        <w:rPr>
-          <w:rFonts w:ascii="Times New Roman" w:hAnsi="Times New Roman"/>
-          <w:noProof w:val="0"/>
-          <w:sz w:val="22"/>
-          <w:szCs w:val="22"/>
-        </w:rPr>
-        <w:t xml:space="preserve"> to secure our data</w:t>
-      </w:r>
-      <w:r>
-        <w:rPr>
-          <w:rFonts w:ascii="Times New Roman" w:hAnsi="Times New Roman"/>
-          <w:noProof w:val="0"/>
-          <w:sz w:val="22"/>
-          <w:szCs w:val="22"/>
-        </w:rPr>
-        <w:t>, but we propose an added security layer by using the nature of the data itself to impart security to the system.</w:t>
-      </w:r>
-    </w:p>
-    <w:p>
-      <w:pPr>
-        <w:jc w:val="both"/>
-        <w:rPr>
-          <w:rFonts w:ascii="Times New Roman" w:hAnsi="Times New Roman"/>
-          <w:noProof w:val="0"/>
-          <w:sz w:val="22"/>
-          <w:szCs w:val="22"/>
-        </w:rPr>
-      </w:pPr>
-    </w:p>
-    <w:p>
-      <w:pPr>
-        <w:jc w:val="both"/>
-        <w:rPr>
-          <w:rFonts w:ascii="Times New Roman" w:hAnsi="Times New Roman"/>
-          <w:b/>
-          <w:noProof w:val="0"/>
-          <w:sz w:val="22"/>
-          <w:szCs w:val="22"/>
-        </w:rPr>
-      </w:pPr>
-      <w:r>
-        <w:rPr>
-          <w:rFonts w:ascii="Times New Roman" w:hAnsi="Times New Roman"/>
-          <w:b/>
-          <w:noProof w:val="0"/>
-          <w:sz w:val="22"/>
-          <w:szCs w:val="22"/>
-        </w:rPr>
-        <w:t>I</w:t>
-      </w:r>
-      <w:r>
-        <w:rPr>
-          <w:rFonts w:ascii="Times New Roman" w:hAnsi="Times New Roman"/>
-          <w:b/>
-          <w:noProof w:val="0"/>
-          <w:sz w:val="22"/>
-          <w:szCs w:val="22"/>
-        </w:rPr>
-        <w:t>II</w:t>
-      </w:r>
-      <w:r>
-        <w:rPr>
-          <w:rFonts w:ascii="Times New Roman" w:hAnsi="Times New Roman"/>
-          <w:b/>
-          <w:noProof w:val="0"/>
-          <w:sz w:val="22"/>
-          <w:szCs w:val="22"/>
-        </w:rPr>
-        <w:t>.</w:t>
-      </w:r>
-      <w:r>
-        <w:rPr>
-          <w:rFonts w:ascii="Times New Roman" w:hAnsi="Times New Roman"/>
-          <w:b/>
-          <w:noProof w:val="0"/>
-          <w:sz w:val="22"/>
-          <w:szCs w:val="22"/>
-        </w:rPr>
-        <w:t xml:space="preserve"> </w:t>
-      </w:r>
-      <w:r>
-        <w:rPr>
-          <w:rFonts w:ascii="Times New Roman" w:hAnsi="Times New Roman"/>
-          <w:b/>
-          <w:noProof w:val="0"/>
-          <w:sz w:val="22"/>
-          <w:szCs w:val="22"/>
-        </w:rPr>
-        <w:t>G</w:t>
-      </w:r>
-      <w:r>
-        <w:rPr>
-          <w:rFonts w:ascii="Times New Roman" w:hAnsi="Times New Roman"/>
-          <w:b/>
-          <w:noProof w:val="0"/>
-          <w:sz w:val="22"/>
-          <w:szCs w:val="22"/>
-        </w:rPr>
-        <w:t>arza</w:t>
-      </w:r>
-      <w:r>
-        <w:rPr>
-          <w:rFonts w:ascii="Times New Roman" w:hAnsi="Times New Roman"/>
-          <w:b/>
-          <w:noProof w:val="0"/>
-          <w:sz w:val="22"/>
-          <w:szCs w:val="22"/>
-        </w:rPr>
-        <w:t xml:space="preserve"> Pirogova Gozdzialski (GPG) method</w:t>
-      </w:r>
-    </w:p>
-    <w:p>
-      <w:pPr>
-        <w:jc w:val="both"/>
-        <w:rPr>
-          <w:rFonts w:ascii="Times New Roman" w:hAnsi="Times New Roman"/>
-          <w:b/>
-          <w:noProof w:val="0"/>
-          <w:sz w:val="22"/>
-          <w:szCs w:val="22"/>
-        </w:rPr>
-      </w:pPr>
-    </w:p>
-    <w:p>
-      <w:pPr>
-        <w:jc w:val="both"/>
-        <w:rPr>
-          <w:rFonts w:ascii="Times New Roman" w:hAnsi="Times New Roman"/>
-          <w:b/>
+    </w:p>
+    <w:p>
+      <w:pPr>
+        <w:jc w:val="both"/>
+        <w:rPr>
+          <w:rFonts w:ascii="Times New Roman" w:hAnsi="Times New Roman"/>
           <w:noProof w:val="0"/>
           <w:sz w:val="22"/>
           <w:szCs w:val="22"/>
@@ -2652,230 +3256,11 @@
       <w:r>
         <w:rPr>
           <w:rFonts w:ascii="Times New Roman" w:hAnsi="Times New Roman"/>
-          <w:b/>
-          <w:noProof w:val="0"/>
-          <w:sz w:val="22"/>
-          <w:szCs w:val="22"/>
-        </w:rPr>
-        <w:t>a. GPG method Set theory and explanation.</w:t>
-      </w:r>
-    </w:p>
-    <w:p>
-      <w:pPr>
-        <w:jc w:val="both"/>
-        <w:rPr>
-          <w:rFonts w:ascii="Times New Roman" w:hAnsi="Times New Roman"/>
-          <w:noProof w:val="0"/>
-          <w:sz w:val="22"/>
-          <w:szCs w:val="22"/>
-        </w:rPr>
-      </w:pPr>
-      <w:r>
-        <w:rPr>
-          <w:rFonts w:ascii="Times New Roman" w:hAnsi="Times New Roman"/>
-          <w:noProof w:val="0"/>
-          <w:sz w:val="22"/>
-          <w:szCs w:val="22"/>
-        </w:rPr>
-        <w:t xml:space="preserve">     </w:t>
-      </w:r>
-      <w:r>
-        <w:rPr>
-          <w:rFonts w:ascii="Times New Roman" w:hAnsi="Times New Roman"/>
-          <w:noProof w:val="0"/>
-          <w:sz w:val="22"/>
-          <w:szCs w:val="22"/>
-        </w:rPr>
-        <w:t xml:space="preserve">The focus of the GPG method </w:t>
-      </w:r>
-      <w:r>
-        <w:rPr>
-          <w:rFonts w:ascii="Times New Roman" w:hAnsi="Times New Roman"/>
-          <w:noProof w:val="0"/>
-          <w:sz w:val="22"/>
-          <w:szCs w:val="22"/>
-        </w:rPr>
-        <w:t xml:space="preserve">is </w:t>
-      </w:r>
-      <w:r>
-        <w:rPr>
-          <w:rFonts w:ascii="Times New Roman" w:hAnsi="Times New Roman"/>
-          <w:noProof w:val="0"/>
-          <w:sz w:val="22"/>
-          <w:szCs w:val="22"/>
-        </w:rPr>
-        <w:t xml:space="preserve">for </w:t>
-      </w:r>
-      <w:r>
-        <w:rPr>
-          <w:rFonts w:ascii="Times New Roman" w:hAnsi="Times New Roman"/>
-          <w:noProof w:val="0"/>
-          <w:sz w:val="22"/>
-          <w:szCs w:val="22"/>
-        </w:rPr>
-        <w:t xml:space="preserve">the </w:t>
-      </w:r>
-      <w:r>
-        <w:rPr>
-          <w:rFonts w:ascii="Times New Roman" w:hAnsi="Times New Roman"/>
-          <w:noProof w:val="0"/>
-          <w:sz w:val="22"/>
-          <w:szCs w:val="22"/>
-        </w:rPr>
-        <w:t>protect</w:t>
-      </w:r>
-      <w:r>
-        <w:rPr>
-          <w:rFonts w:ascii="Times New Roman" w:hAnsi="Times New Roman"/>
-          <w:noProof w:val="0"/>
-          <w:sz w:val="22"/>
-          <w:szCs w:val="22"/>
-        </w:rPr>
-        <w:t>ion of</w:t>
-      </w:r>
-      <w:r>
-        <w:rPr>
-          <w:rFonts w:ascii="Times New Roman" w:hAnsi="Times New Roman"/>
-          <w:noProof w:val="0"/>
-          <w:sz w:val="22"/>
-          <w:szCs w:val="22"/>
-        </w:rPr>
-        <w:t xml:space="preserve"> big </w:t>
-      </w:r>
-      <w:r>
-        <w:rPr>
-          <w:rFonts w:ascii="Times New Roman" w:hAnsi="Times New Roman"/>
-          <w:noProof w:val="0"/>
-          <w:sz w:val="22"/>
-          <w:szCs w:val="22"/>
-        </w:rPr>
-        <w:t>data</w:t>
-      </w:r>
-      <w:r>
-        <w:rPr>
-          <w:rFonts w:ascii="Times New Roman" w:hAnsi="Times New Roman"/>
-          <w:noProof w:val="0"/>
-          <w:sz w:val="22"/>
-          <w:szCs w:val="22"/>
-        </w:rPr>
-        <w:t>.  Data</w:t>
-      </w:r>
-      <w:r>
-        <w:rPr>
-          <w:rFonts w:ascii="Times New Roman" w:hAnsi="Times New Roman"/>
-          <w:noProof w:val="0"/>
-          <w:sz w:val="22"/>
-          <w:szCs w:val="22"/>
-        </w:rPr>
-        <w:t xml:space="preserve"> of</w:t>
-      </w:r>
-      <w:r>
-        <w:rPr>
-          <w:rFonts w:ascii="Times New Roman" w:hAnsi="Times New Roman"/>
-          <w:noProof w:val="0"/>
-          <w:sz w:val="22"/>
-          <w:szCs w:val="22"/>
-        </w:rPr>
-        <w:t xml:space="preserve"> petabytes or great</w:t>
-      </w:r>
-      <w:r>
-        <w:rPr>
-          <w:rFonts w:ascii="Times New Roman" w:hAnsi="Times New Roman"/>
-          <w:noProof w:val="0"/>
-          <w:sz w:val="22"/>
-          <w:szCs w:val="22"/>
-        </w:rPr>
-        <w:t>er</w:t>
-      </w:r>
-      <w:r>
-        <w:rPr>
-          <w:rFonts w:ascii="Times New Roman" w:hAnsi="Times New Roman"/>
-          <w:noProof w:val="0"/>
-          <w:sz w:val="22"/>
-          <w:szCs w:val="22"/>
-        </w:rPr>
-        <w:t xml:space="preserve"> size</w:t>
-      </w:r>
-      <w:r>
-        <w:rPr>
-          <w:rFonts w:ascii="Times New Roman" w:hAnsi="Times New Roman"/>
-          <w:noProof w:val="0"/>
-          <w:sz w:val="22"/>
-          <w:szCs w:val="22"/>
-        </w:rPr>
-        <w:t xml:space="preserve">.  The GPG method </w:t>
-      </w:r>
-      <w:r>
-        <w:rPr>
-          <w:rFonts w:ascii="Times New Roman" w:hAnsi="Times New Roman"/>
-          <w:noProof w:val="0"/>
-          <w:sz w:val="22"/>
-          <w:szCs w:val="22"/>
-        </w:rPr>
-        <w:t>will focus upon data at rest or storage,</w:t>
-      </w:r>
-      <w:r>
-        <w:rPr>
-          <w:rFonts w:ascii="Times New Roman" w:hAnsi="Times New Roman"/>
-          <w:noProof w:val="0"/>
-          <w:sz w:val="22"/>
-          <w:szCs w:val="22"/>
-        </w:rPr>
-        <w:t xml:space="preserve"> data transmission, and finally data </w:t>
-      </w:r>
-      <w:r>
-        <w:rPr>
-          <w:rFonts w:ascii="Times New Roman" w:hAnsi="Times New Roman"/>
-          <w:noProof w:val="0"/>
-          <w:sz w:val="22"/>
-          <w:szCs w:val="22"/>
-        </w:rPr>
-        <w:t>processing</w:t>
-      </w:r>
-      <w:r>
-        <w:rPr>
-          <w:rFonts w:ascii="Times New Roman" w:hAnsi="Times New Roman"/>
-          <w:noProof w:val="0"/>
-          <w:sz w:val="22"/>
-          <w:szCs w:val="22"/>
-        </w:rPr>
-        <w:t xml:space="preserve">.  </w:t>
-      </w:r>
-      <w:r>
-        <w:rPr>
-          <w:rFonts w:ascii="Times New Roman" w:hAnsi="Times New Roman"/>
-          <w:noProof w:val="0"/>
-          <w:sz w:val="22"/>
-          <w:szCs w:val="22"/>
-        </w:rPr>
-        <w:t xml:space="preserve">It will be doing this by focusing on the </w:t>
-      </w:r>
-      <w:r>
-        <w:rPr>
-          <w:rFonts w:ascii="Times New Roman" w:hAnsi="Times New Roman"/>
-          <w:noProof w:val="0"/>
-          <w:sz w:val="22"/>
-          <w:szCs w:val="22"/>
-        </w:rPr>
-        <w:t xml:space="preserve">whole </w:t>
-      </w:r>
-      <w:r>
-        <w:rPr>
-          <w:rFonts w:ascii="Times New Roman" w:hAnsi="Times New Roman"/>
-          <w:noProof w:val="0"/>
-          <w:sz w:val="22"/>
-          <w:szCs w:val="22"/>
-        </w:rPr>
-        <w:t>data</w:t>
-      </w:r>
-      <w:r>
-        <w:rPr>
-          <w:rFonts w:ascii="Times New Roman" w:hAnsi="Times New Roman"/>
-          <w:noProof w:val="0"/>
-          <w:sz w:val="22"/>
-          <w:szCs w:val="22"/>
-        </w:rPr>
-        <w:t>set</w:t>
+          <w:noProof w:val="0"/>
+          <w:sz w:val="22"/>
+          <w:szCs w:val="22"/>
+        </w:rPr>
+        <w:t>The key to this is the data</w:t>
       </w:r>
       <w:r>
         <w:rPr>
@@ -2893,511 +3278,6 @@
           <w:sz w:val="22"/>
           <w:szCs w:val="22"/>
         </w:rPr>
-        <w:t xml:space="preserve"> </w:t>
-      </w:r>
-      <w:r>
-        <w:rPr>
-          <w:rFonts w:ascii="Times New Roman" w:hAnsi="Times New Roman"/>
-          <w:noProof w:val="0"/>
-          <w:sz w:val="22"/>
-          <w:szCs w:val="22"/>
-        </w:rPr>
-        <w:t xml:space="preserve">while continuing to use the securities put in place by the systems that run the data. </w:t>
-      </w:r>
-    </w:p>
-    <w:p>
-      <w:pPr>
-        <w:jc w:val="both"/>
-        <w:rPr>
-          <w:rFonts w:ascii="Times New Roman" w:hAnsi="Times New Roman"/>
-          <w:noProof w:val="0"/>
-          <w:sz w:val="22"/>
-          <w:szCs w:val="22"/>
-        </w:rPr>
-      </w:pPr>
-      <w:r>
-        <w:rPr>
-          <w:rFonts w:ascii="Times New Roman" w:hAnsi="Times New Roman"/>
-          <w:noProof w:val="0"/>
-          <w:sz w:val="22"/>
-          <w:szCs w:val="22"/>
-        </w:rPr>
-        <w:t xml:space="preserve">     </w:t>
-      </w:r>
-      <w:r>
-        <w:rPr>
-          <w:rFonts w:ascii="Times New Roman" w:hAnsi="Times New Roman"/>
-          <w:noProof w:val="0"/>
-          <w:sz w:val="22"/>
-          <w:szCs w:val="22"/>
-        </w:rPr>
-        <w:t xml:space="preserve">The </w:t>
-      </w:r>
-      <w:r>
-        <w:rPr>
-          <w:rFonts w:ascii="Times New Roman" w:hAnsi="Times New Roman"/>
-          <w:noProof w:val="0"/>
-          <w:sz w:val="22"/>
-          <w:szCs w:val="22"/>
-        </w:rPr>
-        <w:t>reason</w:t>
-      </w:r>
-      <w:r>
-        <w:rPr>
-          <w:rFonts w:ascii="Times New Roman" w:hAnsi="Times New Roman"/>
-          <w:noProof w:val="0"/>
-          <w:sz w:val="22"/>
-          <w:szCs w:val="22"/>
-        </w:rPr>
-        <w:t xml:space="preserve"> </w:t>
-      </w:r>
-      <w:r>
-        <w:rPr>
-          <w:rFonts w:ascii="Times New Roman" w:hAnsi="Times New Roman"/>
-          <w:noProof w:val="0"/>
-          <w:sz w:val="22"/>
-          <w:szCs w:val="22"/>
-        </w:rPr>
-        <w:t>this</w:t>
-      </w:r>
-      <w:r>
-        <w:rPr>
-          <w:rFonts w:ascii="Times New Roman" w:hAnsi="Times New Roman"/>
-          <w:noProof w:val="0"/>
-          <w:sz w:val="22"/>
-          <w:szCs w:val="22"/>
-        </w:rPr>
-        <w:t xml:space="preserve"> entire method is simple</w:t>
-      </w:r>
-      <w:r>
-        <w:rPr>
-          <w:rFonts w:ascii="Times New Roman" w:hAnsi="Times New Roman"/>
-          <w:noProof w:val="0"/>
-          <w:sz w:val="22"/>
-          <w:szCs w:val="22"/>
-        </w:rPr>
-        <w:t>,</w:t>
-      </w:r>
-      <w:r>
-        <w:rPr>
-          <w:rFonts w:ascii="Times New Roman" w:hAnsi="Times New Roman"/>
-          <w:noProof w:val="0"/>
-          <w:sz w:val="22"/>
-          <w:szCs w:val="22"/>
-        </w:rPr>
-        <w:t xml:space="preserve"> as data gets bigger it bogs down resources</w:t>
-      </w:r>
-      <w:r>
-        <w:rPr>
-          <w:rFonts w:ascii="Times New Roman" w:hAnsi="Times New Roman"/>
-          <w:noProof w:val="0"/>
-          <w:sz w:val="22"/>
-          <w:szCs w:val="22"/>
-        </w:rPr>
-        <w:t xml:space="preserve"> [</w:t>
-      </w:r>
-      <w:r>
-        <w:rPr>
-          <w:rFonts w:ascii="Times New Roman" w:hAnsi="Times New Roman"/>
-          <w:noProof w:val="0"/>
-          <w:sz w:val="22"/>
-          <w:szCs w:val="22"/>
-        </w:rPr>
-        <w:t>13</w:t>
-      </w:r>
-      <w:r>
-        <w:rPr>
-          <w:rFonts w:ascii="Times New Roman" w:hAnsi="Times New Roman"/>
-          <w:noProof w:val="0"/>
-          <w:sz w:val="22"/>
-          <w:szCs w:val="22"/>
-        </w:rPr>
-        <w:t>]</w:t>
-      </w:r>
-      <w:r>
-        <w:rPr>
-          <w:rFonts w:ascii="Times New Roman" w:hAnsi="Times New Roman"/>
-          <w:noProof w:val="0"/>
-          <w:sz w:val="22"/>
-          <w:szCs w:val="22"/>
-        </w:rPr>
-        <w:t xml:space="preserve">, </w:t>
-      </w:r>
-      <w:r>
-        <w:rPr>
-          <w:rFonts w:ascii="Times New Roman" w:hAnsi="Times New Roman"/>
-          <w:noProof w:val="0"/>
-          <w:sz w:val="22"/>
-          <w:szCs w:val="22"/>
-        </w:rPr>
-        <w:t>whether</w:t>
-      </w:r>
-      <w:r>
-        <w:rPr>
-          <w:rFonts w:ascii="Times New Roman" w:hAnsi="Times New Roman"/>
-          <w:noProof w:val="0"/>
-          <w:sz w:val="22"/>
-          <w:szCs w:val="22"/>
-        </w:rPr>
-        <w:t xml:space="preserve"> this is storage, processing, or even transmission capabilities.</w:t>
-      </w:r>
-      <w:r>
-        <w:rPr>
-          <w:rFonts w:ascii="Times New Roman" w:hAnsi="Times New Roman"/>
-          <w:noProof w:val="0"/>
-          <w:sz w:val="22"/>
-          <w:szCs w:val="22"/>
-        </w:rPr>
-        <w:t xml:space="preserve">  Thus, the need for </w:t>
-      </w:r>
-      <w:proofErr w:type="gramStart"/>
-      <w:r>
-        <w:rPr>
-          <w:rFonts w:ascii="Times New Roman" w:hAnsi="Times New Roman"/>
-          <w:noProof w:val="0"/>
-          <w:sz w:val="22"/>
-          <w:szCs w:val="22"/>
-        </w:rPr>
-        <w:t>new</w:t>
-      </w:r>
-      <w:r>
-        <w:rPr>
-          <w:rFonts w:ascii="Times New Roman" w:hAnsi="Times New Roman"/>
-          <w:noProof w:val="0"/>
-          <w:sz w:val="22"/>
-          <w:szCs w:val="22"/>
-        </w:rPr>
-        <w:t xml:space="preserve"> </w:t>
-      </w:r>
-      <w:r>
-        <w:rPr>
-          <w:rFonts w:ascii="Times New Roman" w:hAnsi="Times New Roman"/>
-          <w:noProof w:val="0"/>
-          <w:sz w:val="22"/>
-          <w:szCs w:val="22"/>
-        </w:rPr>
-        <w:t>approaches</w:t>
-      </w:r>
-      <w:proofErr w:type="gramEnd"/>
-      <w:r>
-        <w:rPr>
-          <w:rFonts w:ascii="Times New Roman" w:hAnsi="Times New Roman"/>
-          <w:noProof w:val="0"/>
-          <w:sz w:val="22"/>
-          <w:szCs w:val="22"/>
-        </w:rPr>
-        <w:t xml:space="preserve"> or systems to protect </w:t>
-      </w:r>
-      <w:r>
-        <w:rPr>
-          <w:rFonts w:ascii="Times New Roman" w:hAnsi="Times New Roman"/>
-          <w:noProof w:val="0"/>
-          <w:sz w:val="22"/>
-          <w:szCs w:val="22"/>
-        </w:rPr>
-        <w:t>our information.</w:t>
-      </w:r>
-      <w:r>
-        <w:rPr>
-          <w:rFonts w:ascii="Times New Roman" w:hAnsi="Times New Roman"/>
-          <w:noProof w:val="0"/>
-          <w:sz w:val="22"/>
-          <w:szCs w:val="22"/>
-        </w:rPr>
-        <w:t xml:space="preserve">  With data growing at such a fast rate we need to be able to protect it.  </w:t>
-      </w:r>
-    </w:p>
-    <w:p>
-      <w:pPr>
-        <w:jc w:val="both"/>
-        <w:rPr>
-          <w:rFonts w:ascii="Times New Roman" w:hAnsi="Times New Roman"/>
-          <w:noProof w:val="0"/>
-          <w:sz w:val="22"/>
-          <w:szCs w:val="22"/>
-        </w:rPr>
-      </w:pPr>
-      <w:r>
-        <w:rPr>
-          <w:rFonts w:ascii="Times New Roman" w:hAnsi="Times New Roman"/>
-          <w:noProof w:val="0"/>
-          <w:sz w:val="22"/>
-          <w:szCs w:val="22"/>
-        </w:rPr>
-        <w:t xml:space="preserve">    </w:t>
-      </w:r>
-      <w:r>
-        <w:rPr>
-          <w:rFonts w:ascii="Times New Roman" w:hAnsi="Times New Roman"/>
-          <w:noProof w:val="0"/>
-          <w:sz w:val="22"/>
-          <w:szCs w:val="22"/>
-        </w:rPr>
-        <w:t>To</w:t>
-      </w:r>
-      <w:r>
-        <w:rPr>
-          <w:rFonts w:ascii="Times New Roman" w:hAnsi="Times New Roman"/>
-          <w:noProof w:val="0"/>
-          <w:sz w:val="22"/>
-          <w:szCs w:val="22"/>
-        </w:rPr>
-        <w:t xml:space="preserve"> do </w:t>
-      </w:r>
-      <w:r>
-        <w:rPr>
-          <w:rFonts w:ascii="Times New Roman" w:hAnsi="Times New Roman"/>
-          <w:noProof w:val="0"/>
-          <w:sz w:val="22"/>
-          <w:szCs w:val="22"/>
-        </w:rPr>
-        <w:t>this,</w:t>
-      </w:r>
-      <w:r>
-        <w:rPr>
-          <w:rFonts w:ascii="Times New Roman" w:hAnsi="Times New Roman"/>
-          <w:noProof w:val="0"/>
-          <w:sz w:val="22"/>
-          <w:szCs w:val="22"/>
-        </w:rPr>
-        <w:t xml:space="preserve"> we need to change our thoughts of security, security is currently thought of as a locked box where a key opens the </w:t>
-      </w:r>
-      <w:r>
-        <w:rPr>
-          <w:rFonts w:ascii="Times New Roman" w:hAnsi="Times New Roman"/>
-          <w:noProof w:val="0"/>
-          <w:sz w:val="22"/>
-          <w:szCs w:val="22"/>
-        </w:rPr>
-        <w:t>entire system</w:t>
-      </w:r>
-      <w:r>
-        <w:rPr>
-          <w:rFonts w:ascii="Times New Roman" w:hAnsi="Times New Roman"/>
-          <w:noProof w:val="0"/>
-          <w:sz w:val="22"/>
-          <w:szCs w:val="22"/>
-        </w:rPr>
-        <w:t xml:space="preserve"> to compromise.</w:t>
-      </w:r>
-      <w:r>
-        <w:rPr>
-          <w:rFonts w:ascii="Times New Roman" w:hAnsi="Times New Roman"/>
-          <w:noProof w:val="0"/>
-          <w:sz w:val="22"/>
-          <w:szCs w:val="22"/>
-        </w:rPr>
-        <w:t xml:space="preserve"> This can be seen in many of the examples above.  </w:t>
-      </w:r>
-      <w:r>
-        <w:rPr>
-          <w:rFonts w:ascii="Times New Roman" w:hAnsi="Times New Roman"/>
-          <w:noProof w:val="0"/>
-          <w:sz w:val="22"/>
-          <w:szCs w:val="22"/>
-        </w:rPr>
-        <w:t>We need to think of it more like a</w:t>
-      </w:r>
-      <w:r>
-        <w:rPr>
-          <w:rFonts w:ascii="Times New Roman" w:hAnsi="Times New Roman"/>
-          <w:noProof w:val="0"/>
-          <w:sz w:val="22"/>
-          <w:szCs w:val="22"/>
-        </w:rPr>
-        <w:t xml:space="preserve"> fortress</w:t>
-      </w:r>
-      <w:r>
-        <w:rPr>
-          <w:rFonts w:ascii="Times New Roman" w:hAnsi="Times New Roman"/>
-          <w:noProof w:val="0"/>
-          <w:sz w:val="22"/>
-          <w:szCs w:val="22"/>
-        </w:rPr>
-        <w:t xml:space="preserve">.  In </w:t>
-      </w:r>
-      <w:r>
-        <w:rPr>
-          <w:rFonts w:ascii="Times New Roman" w:hAnsi="Times New Roman"/>
-          <w:noProof w:val="0"/>
-          <w:sz w:val="22"/>
-          <w:szCs w:val="22"/>
-        </w:rPr>
-        <w:t>a fortress</w:t>
-      </w:r>
-      <w:r>
-        <w:rPr>
-          <w:rFonts w:ascii="Times New Roman" w:hAnsi="Times New Roman"/>
-          <w:noProof w:val="0"/>
-          <w:sz w:val="22"/>
-          <w:szCs w:val="22"/>
-        </w:rPr>
-        <w:t xml:space="preserve"> you have many rooms, some are more secure, like a</w:t>
-      </w:r>
-      <w:r>
-        <w:rPr>
-          <w:rFonts w:ascii="Times New Roman" w:hAnsi="Times New Roman"/>
-          <w:noProof w:val="0"/>
-          <w:sz w:val="22"/>
-          <w:szCs w:val="22"/>
-        </w:rPr>
-        <w:t>rmories</w:t>
-      </w:r>
-      <w:r>
-        <w:rPr>
-          <w:rFonts w:ascii="Times New Roman" w:hAnsi="Times New Roman"/>
-          <w:noProof w:val="0"/>
-          <w:sz w:val="22"/>
-          <w:szCs w:val="22"/>
-        </w:rPr>
-        <w:t>, while others are open, li</w:t>
-      </w:r>
-      <w:r>
-        <w:rPr>
-          <w:rFonts w:ascii="Times New Roman" w:hAnsi="Times New Roman"/>
-          <w:noProof w:val="0"/>
-          <w:sz w:val="22"/>
-          <w:szCs w:val="22"/>
-        </w:rPr>
-        <w:t>k</w:t>
-      </w:r>
-      <w:r>
-        <w:rPr>
-          <w:rFonts w:ascii="Times New Roman" w:hAnsi="Times New Roman"/>
-          <w:noProof w:val="0"/>
-          <w:sz w:val="22"/>
-          <w:szCs w:val="22"/>
-        </w:rPr>
-        <w:t xml:space="preserve">e </w:t>
-      </w:r>
-      <w:r>
-        <w:rPr>
-          <w:rFonts w:ascii="Times New Roman" w:hAnsi="Times New Roman"/>
-          <w:noProof w:val="0"/>
-          <w:sz w:val="22"/>
-          <w:szCs w:val="22"/>
-        </w:rPr>
-        <w:t>the barracks or kitchen</w:t>
-      </w:r>
-      <w:r>
-        <w:rPr>
-          <w:rFonts w:ascii="Times New Roman" w:hAnsi="Times New Roman"/>
-          <w:noProof w:val="0"/>
-          <w:sz w:val="22"/>
-          <w:szCs w:val="22"/>
-        </w:rPr>
-        <w:t xml:space="preserve">, finally, some areas are open and not as protect, like the </w:t>
-      </w:r>
-      <w:r>
-        <w:rPr>
-          <w:rFonts w:ascii="Times New Roman" w:hAnsi="Times New Roman"/>
-          <w:noProof w:val="0"/>
-          <w:sz w:val="22"/>
-          <w:szCs w:val="22"/>
-        </w:rPr>
-        <w:t>courtyards and outer moat</w:t>
-      </w:r>
-      <w:r>
-        <w:rPr>
-          <w:rFonts w:ascii="Times New Roman" w:hAnsi="Times New Roman"/>
-          <w:noProof w:val="0"/>
-          <w:sz w:val="22"/>
-          <w:szCs w:val="22"/>
-        </w:rPr>
-        <w:t xml:space="preserve">.  But, all has some expected over-arching security. </w:t>
-      </w:r>
-      <w:r>
-        <w:rPr>
-          <w:rFonts w:ascii="Times New Roman" w:hAnsi="Times New Roman"/>
-          <w:noProof w:val="0"/>
-          <w:sz w:val="22"/>
-          <w:szCs w:val="22"/>
-        </w:rPr>
-        <w:t xml:space="preserve"> There are some locations where security is set up in the layer process, so wee need to add another layer to our security model.</w:t>
-      </w:r>
-    </w:p>
-    <w:p>
-      <w:pPr>
-        <w:jc w:val="both"/>
-        <w:rPr>
-          <w:rFonts w:ascii="Times New Roman" w:hAnsi="Times New Roman"/>
-          <w:noProof w:val="0"/>
-          <w:sz w:val="22"/>
-          <w:szCs w:val="22"/>
-        </w:rPr>
-      </w:pPr>
-      <w:r>
-        <w:rPr>
-          <w:rFonts w:ascii="Times New Roman" w:hAnsi="Times New Roman"/>
-          <w:noProof w:val="0"/>
-          <w:sz w:val="22"/>
-          <w:szCs w:val="22"/>
-        </w:rPr>
-        <w:t xml:space="preserve">    This next layer is to </w:t>
-      </w:r>
-      <w:r>
-        <w:rPr>
-          <w:rFonts w:ascii="Times New Roman" w:hAnsi="Times New Roman"/>
-          <w:noProof w:val="0"/>
-          <w:sz w:val="22"/>
-          <w:szCs w:val="22"/>
-        </w:rPr>
-        <w:t>think of security as a prison.  We need to understand just as important as keeping adversaries out of our computer resources, we need to keep our data in.  If we can control the flow of data out of our network, even if an adversary gets in they cannot retrieve any actionable information.</w:t>
-      </w:r>
-      <w:r>
-        <w:rPr>
-          <w:rFonts w:ascii="Times New Roman" w:hAnsi="Times New Roman"/>
-          <w:noProof w:val="0"/>
-          <w:sz w:val="22"/>
-          <w:szCs w:val="22"/>
-        </w:rPr>
-        <w:t xml:space="preserve"> </w:t>
-      </w:r>
-    </w:p>
-    <w:p>
-      <w:pPr>
-        <w:jc w:val="both"/>
-        <w:rPr>
-          <w:rFonts w:ascii="Times New Roman" w:hAnsi="Times New Roman"/>
-          <w:noProof w:val="0"/>
-          <w:sz w:val="22"/>
-          <w:szCs w:val="22"/>
-        </w:rPr>
-      </w:pPr>
-      <w:r>
-        <w:rPr>
-          <w:rFonts w:ascii="Times New Roman" w:hAnsi="Times New Roman"/>
-          <w:noProof w:val="0"/>
-          <w:sz w:val="22"/>
-          <w:szCs w:val="22"/>
-        </w:rPr>
-        <w:t xml:space="preserve">     </w:t>
-      </w:r>
-      <w:r>
-        <w:rPr>
-          <w:rFonts w:ascii="Times New Roman" w:hAnsi="Times New Roman"/>
-          <w:noProof w:val="0"/>
-          <w:sz w:val="22"/>
-          <w:szCs w:val="22"/>
-        </w:rPr>
-        <w:t>The key to this is the data</w:t>
-      </w:r>
-      <w:r>
-        <w:rPr>
-          <w:rFonts w:ascii="Times New Roman" w:hAnsi="Times New Roman"/>
-          <w:noProof w:val="0"/>
-          <w:sz w:val="22"/>
-          <w:szCs w:val="22"/>
-        </w:rPr>
-        <w:t>,</w:t>
-      </w:r>
-      <w:r>
-        <w:rPr>
-          <w:rFonts w:ascii="Times New Roman" w:hAnsi="Times New Roman"/>
-          <w:noProof w:val="0"/>
-          <w:sz w:val="22"/>
-          <w:szCs w:val="22"/>
-        </w:rPr>
         <w:t xml:space="preserve"> call</w:t>
       </w:r>
       <w:r>
@@ -3479,27 +3359,7 @@
           <w:sz w:val="22"/>
           <w:szCs w:val="22"/>
         </w:rPr>
-        <w:t xml:space="preserve">Set B can be any subset of Set A up to the </w:t>
-      </w:r>
-      <w:proofErr w:type="gramStart"/>
-      <w:r>
-        <w:rPr>
-          <w:rFonts w:ascii="Times New Roman" w:hAnsi="Times New Roman"/>
-          <w:noProof w:val="0"/>
-          <w:sz w:val="22"/>
-          <w:szCs w:val="22"/>
-        </w:rPr>
-        <w:t>entire set</w:t>
-      </w:r>
-      <w:proofErr w:type="gramEnd"/>
-      <w:r>
-        <w:rPr>
-          <w:rFonts w:ascii="Times New Roman" w:hAnsi="Times New Roman"/>
-          <w:noProof w:val="0"/>
-          <w:sz w:val="22"/>
-          <w:szCs w:val="22"/>
-        </w:rPr>
-        <w:t xml:space="preserve"> of set A.</w:t>
+        <w:t>Set B can be any subset of Set A up to the entire set of set A.</w:t>
       </w:r>
     </w:p>
     <w:p>
@@ -3721,27 +3581,7 @@
           <w:sz w:val="22"/>
           <w:szCs w:val="22"/>
         </w:rPr>
-        <w:t xml:space="preserve"> {C, D, E, F, </w:t>
-      </w:r>
-      <w:proofErr w:type="gramStart"/>
-      <w:r>
-        <w:rPr>
-          <w:rFonts w:ascii="Times New Roman" w:hAnsi="Times New Roman"/>
-          <w:noProof w:val="0"/>
-          <w:sz w:val="22"/>
-          <w:szCs w:val="22"/>
-        </w:rPr>
-        <w:t>….N</w:t>
-      </w:r>
-      <w:proofErr w:type="gramEnd"/>
-      <w:r>
-        <w:rPr>
-          <w:rFonts w:ascii="Times New Roman" w:hAnsi="Times New Roman"/>
-          <w:noProof w:val="0"/>
-          <w:sz w:val="22"/>
-          <w:szCs w:val="22"/>
-        </w:rPr>
-        <w:t>}</w:t>
+        <w:t xml:space="preserve"> {C, D, E, F, ….N}</w:t>
       </w:r>
     </w:p>
     <w:p>
@@ -3783,10 +3623,54 @@
           <w:sz w:val="22"/>
           <w:szCs w:val="22"/>
         </w:rPr>
-        <w:t>Where without C+D+E+</w:t>
-      </w:r>
-      <w:proofErr w:type="gramStart"/>
-      <w:r>
+        <w:t>Where without C+D+E+F..+N the nature of B is indeterminable.</w:t>
+      </w:r>
+    </w:p>
+    <w:p>
+      <w:pPr>
+        <w:jc w:val="both"/>
+        <w:rPr>
+          <w:rFonts w:ascii="Times New Roman" w:hAnsi="Times New Roman"/>
+          <w:noProof w:val="0"/>
+          <w:sz w:val="22"/>
+          <w:szCs w:val="22"/>
+        </w:rPr>
+      </w:pPr>
+    </w:p>
+    <w:p>
+      <w:pPr>
+        <w:jc w:val="both"/>
+        <w:rPr>
+          <w:rFonts w:ascii="Times New Roman" w:hAnsi="Times New Roman"/>
+          <w:noProof w:val="0"/>
+          <w:sz w:val="22"/>
+          <w:szCs w:val="22"/>
+        </w:rPr>
+      </w:pPr>
+      <w:r>
+        <w:rPr>
+          <w:rFonts w:ascii="Times New Roman" w:hAnsi="Times New Roman"/>
+          <w:noProof w:val="0"/>
+          <w:sz w:val="22"/>
+          <w:szCs w:val="22"/>
+        </w:rPr>
+        <w:t xml:space="preserve">                                        And </w:t>
+      </w:r>
+    </w:p>
+    <w:p>
+      <w:pPr>
+        <w:jc w:val="both"/>
+        <w:rPr>
+          <w:rFonts w:ascii="Times New Roman" w:hAnsi="Times New Roman"/>
+          <w:noProof w:val="0"/>
+          <w:sz w:val="22"/>
+          <w:szCs w:val="22"/>
+        </w:rPr>
+      </w:pPr>
+    </w:p>
+    <w:p>
+      <w:pPr>
+        <w:jc w:val="both"/>
         <w:rPr>
           <w:rFonts w:ascii="Times New Roman" w:hAnsi="Times New Roman"/>
           <w:i/>
@@ -3794,9 +3678,7 @@
           <w:sz w:val="22"/>
           <w:szCs w:val="22"/>
         </w:rPr>
-        <w:t>F..+</w:t>
-      </w:r>
-      <w:proofErr w:type="gramEnd"/>
+      </w:pPr>
       <w:r>
         <w:rPr>
           <w:rFonts w:ascii="Times New Roman" w:hAnsi="Times New Roman"/>
@@ -3805,54 +3687,9 @@
           <w:sz w:val="22"/>
           <w:szCs w:val="22"/>
         </w:rPr>
-        <w:t>N the nature of B is indeterminable.</w:t>
-      </w:r>
-    </w:p>
-    <w:p>
-      <w:pPr>
-        <w:jc w:val="both"/>
-        <w:rPr>
-          <w:rFonts w:ascii="Times New Roman" w:hAnsi="Times New Roman"/>
-          <w:noProof w:val="0"/>
-          <w:sz w:val="22"/>
-          <w:szCs w:val="22"/>
-        </w:rPr>
-      </w:pPr>
-    </w:p>
-    <w:p>
-      <w:pPr>
-        <w:jc w:val="both"/>
-        <w:rPr>
-          <w:rFonts w:ascii="Times New Roman" w:hAnsi="Times New Roman"/>
-          <w:noProof w:val="0"/>
-          <w:sz w:val="22"/>
-          <w:szCs w:val="22"/>
-        </w:rPr>
-      </w:pPr>
-      <w:r>
-        <w:rPr>
-          <w:rFonts w:ascii="Times New Roman" w:hAnsi="Times New Roman"/>
-          <w:noProof w:val="0"/>
-          <w:sz w:val="22"/>
-          <w:szCs w:val="22"/>
-        </w:rPr>
-        <w:t xml:space="preserve">                                        And </w:t>
-      </w:r>
-    </w:p>
-    <w:p>
-      <w:pPr>
-        <w:jc w:val="both"/>
-        <w:rPr>
-          <w:rFonts w:ascii="Times New Roman" w:hAnsi="Times New Roman"/>
-          <w:noProof w:val="0"/>
-          <w:sz w:val="22"/>
-          <w:szCs w:val="22"/>
-        </w:rPr>
-      </w:pPr>
-    </w:p>
-    <w:p>
-      <w:pPr>
-        <w:jc w:val="both"/>
+        <w:t xml:space="preserve">Without </w:t>
+      </w:r>
+      <w:r>
         <w:rPr>
           <w:rFonts w:ascii="Times New Roman" w:hAnsi="Times New Roman"/>
           <w:i/>
@@ -3860,8 +3697,101 @@
           <w:sz w:val="22"/>
           <w:szCs w:val="22"/>
         </w:rPr>
-      </w:pPr>
-      <w:r>
+        <w:t>all of Set C, D, E, F, …N we can not determine the content and context of the subset C, D, E, F, ….N itself.</w:t>
+      </w:r>
+    </w:p>
+    <w:p>
+      <w:pPr>
+        <w:jc w:val="both"/>
+        <w:rPr>
+          <w:rFonts w:ascii="Times New Roman" w:hAnsi="Times New Roman"/>
+          <w:noProof w:val="0"/>
+          <w:sz w:val="22"/>
+          <w:szCs w:val="22"/>
+        </w:rPr>
+      </w:pPr>
+    </w:p>
+    <w:p>
+      <w:pPr>
+        <w:jc w:val="both"/>
+        <w:rPr>
+          <w:rFonts w:ascii="Times New Roman" w:hAnsi="Times New Roman"/>
+          <w:noProof w:val="0"/>
+          <w:sz w:val="22"/>
+          <w:szCs w:val="22"/>
+        </w:rPr>
+      </w:pPr>
+      <w:r>
+        <w:rPr>
+          <w:rFonts w:ascii="Times New Roman" w:hAnsi="Times New Roman"/>
+          <w:noProof w:val="0"/>
+          <w:sz w:val="22"/>
+          <w:szCs w:val="22"/>
+        </w:rPr>
+        <w:t xml:space="preserve">     Finally, if you do not know the relationship of subsets CDEFtoN you cannot construct the </w:t>
+      </w:r>
+      <w:r>
+        <w:rPr>
+          <w:rFonts w:ascii="Times New Roman" w:hAnsi="Times New Roman"/>
+          <w:noProof w:val="0"/>
+          <w:sz w:val="22"/>
+          <w:szCs w:val="22"/>
+        </w:rPr>
+        <w:t>content or context</w:t>
+      </w:r>
+      <w:r>
+        <w:rPr>
+          <w:rFonts w:ascii="Times New Roman" w:hAnsi="Times New Roman"/>
+          <w:noProof w:val="0"/>
+          <w:sz w:val="22"/>
+          <w:szCs w:val="22"/>
+        </w:rPr>
+        <w:t xml:space="preserve"> of subset B and therefore cannot determine content and context of set B, securing set A.</w:t>
+      </w:r>
+      <w:r>
+        <w:rPr>
+          <w:rFonts w:ascii="Times New Roman" w:hAnsi="Times New Roman"/>
+          <w:noProof w:val="0"/>
+          <w:sz w:val="22"/>
+          <w:szCs w:val="22"/>
+        </w:rPr>
+        <w:t xml:space="preserve">   A of this is displayed in figure 1.</w:t>
+      </w:r>
+    </w:p>
+    <w:p>
+      <w:pPr>
+        <w:jc w:val="both"/>
+        <w:rPr>
+          <w:rFonts w:ascii="Times New Roman" w:hAnsi="Times New Roman"/>
+          <w:noProof w:val="0"/>
+          <w:sz w:val="22"/>
+          <w:szCs w:val="22"/>
+        </w:rPr>
+      </w:pPr>
+    </w:p>
+    <w:p>
+      <w:pPr>
+        <w:jc w:val="center"/>
+        <w:rPr>
+          <w:rFonts w:ascii="Times New Roman" w:hAnsi="Times New Roman"/>
+          <w:noProof w:val="0"/>
+          <w:sz w:val="22"/>
+          <w:szCs w:val="22"/>
+        </w:rPr>
+      </w:pPr>
+      <w:r>
+        <w:rPr>
+          <w:rFonts w:ascii="Times New Roman" w:hAnsi="Times New Roman"/>
+          <w:noProof w:val="0"/>
+          <w:sz w:val="22"/>
+          <w:szCs w:val="22"/>
+        </w:rPr>
+        <w:t>Without</w:t>
+      </w:r>
+    </w:p>
+    <w:p>
+      <w:pPr>
+        <w:jc w:val="center"/>
         <w:rPr>
           <w:rFonts w:ascii="Times New Roman" w:hAnsi="Times New Roman"/>
           <w:i/>
@@ -3869,8 +3799,7 @@
           <w:sz w:val="22"/>
           <w:szCs w:val="22"/>
         </w:rPr>
-        <w:t xml:space="preserve">Without </w:t>
-      </w:r>
+      </w:pPr>
       <w:r>
         <w:rPr>
           <w:rFonts w:ascii="Times New Roman" w:hAnsi="Times New Roman"/>
@@ -3879,9 +3808,8 @@
           <w:sz w:val="22"/>
           <w:szCs w:val="22"/>
         </w:rPr>
-        <w:t xml:space="preserve">all of Set C, D, E, F, …N we can not determine the content and context of the subset C, D, E, F, </w:t>
-      </w:r>
-      <w:proofErr w:type="gramStart"/>
+        <w:t>CrD+CrE+CrF+…CrN+</w:t>
+      </w:r>
       <w:r>
         <w:rPr>
           <w:rFonts w:ascii="Times New Roman" w:hAnsi="Times New Roman"/>
@@ -3890,195 +3818,7 @@
           <w:sz w:val="22"/>
           <w:szCs w:val="22"/>
         </w:rPr>
-        <w:t>….N</w:t>
-      </w:r>
-      <w:proofErr w:type="gramEnd"/>
-      <w:r>
-        <w:rPr>
-          <w:rFonts w:ascii="Times New Roman" w:hAnsi="Times New Roman"/>
-          <w:i/>
-          <w:noProof w:val="0"/>
-          <w:sz w:val="22"/>
-          <w:szCs w:val="22"/>
-        </w:rPr>
-        <w:t xml:space="preserve"> itself.</w:t>
-      </w:r>
-    </w:p>
-    <w:p>
-      <w:pPr>
-        <w:jc w:val="both"/>
-        <w:rPr>
-          <w:rFonts w:ascii="Times New Roman" w:hAnsi="Times New Roman"/>
-          <w:noProof w:val="0"/>
-          <w:sz w:val="22"/>
-          <w:szCs w:val="22"/>
-        </w:rPr>
-      </w:pPr>
-    </w:p>
-    <w:p>
-      <w:pPr>
-        <w:jc w:val="both"/>
-        <w:rPr>
-          <w:rFonts w:ascii="Times New Roman" w:hAnsi="Times New Roman"/>
-          <w:noProof w:val="0"/>
-          <w:sz w:val="22"/>
-          <w:szCs w:val="22"/>
-        </w:rPr>
-      </w:pPr>
-      <w:r>
-        <w:rPr>
-          <w:rFonts w:ascii="Times New Roman" w:hAnsi="Times New Roman"/>
-          <w:noProof w:val="0"/>
-          <w:sz w:val="22"/>
-          <w:szCs w:val="22"/>
-        </w:rPr>
-        <w:t xml:space="preserve">     Finally, if you do not know the relationship of subsets CDEFtoN you cannot construct the </w:t>
-      </w:r>
-      <w:r>
-        <w:rPr>
-          <w:rFonts w:ascii="Times New Roman" w:hAnsi="Times New Roman"/>
-          <w:noProof w:val="0"/>
-          <w:sz w:val="22"/>
-          <w:szCs w:val="22"/>
-        </w:rPr>
-        <w:t>content or context</w:t>
-      </w:r>
-      <w:r>
-        <w:rPr>
-          <w:rFonts w:ascii="Times New Roman" w:hAnsi="Times New Roman"/>
-          <w:noProof w:val="0"/>
-          <w:sz w:val="22"/>
-          <w:szCs w:val="22"/>
-        </w:rPr>
-        <w:t xml:space="preserve"> of subset B and therefore cannot determine content and context of set B, securing set A.</w:t>
-      </w:r>
-      <w:r>
-        <w:rPr>
-          <w:rFonts w:ascii="Times New Roman" w:hAnsi="Times New Roman"/>
-          <w:noProof w:val="0"/>
-          <w:sz w:val="22"/>
-          <w:szCs w:val="22"/>
-        </w:rPr>
-        <w:t xml:space="preserve">   A of this is displayed in figure 1.</w:t>
-      </w:r>
-    </w:p>
-    <w:p>
-      <w:pPr>
-        <w:jc w:val="both"/>
-        <w:rPr>
-          <w:rFonts w:ascii="Times New Roman" w:hAnsi="Times New Roman"/>
-          <w:noProof w:val="0"/>
-          <w:sz w:val="22"/>
-          <w:szCs w:val="22"/>
-        </w:rPr>
-      </w:pPr>
-    </w:p>
-    <w:p>
-      <w:pPr>
-        <w:jc w:val="center"/>
-        <w:rPr>
-          <w:rFonts w:ascii="Times New Roman" w:hAnsi="Times New Roman"/>
-          <w:noProof w:val="0"/>
-          <w:sz w:val="22"/>
-          <w:szCs w:val="22"/>
-        </w:rPr>
-      </w:pPr>
-      <w:r>
-        <w:rPr>
-          <w:rFonts w:ascii="Times New Roman" w:hAnsi="Times New Roman"/>
-          <w:noProof w:val="0"/>
-          <w:sz w:val="22"/>
-          <w:szCs w:val="22"/>
-        </w:rPr>
-        <w:t>Without</w:t>
-      </w:r>
-    </w:p>
-    <w:p>
-      <w:pPr>
-        <w:jc w:val="center"/>
-        <w:rPr>
-          <w:rFonts w:ascii="Times New Roman" w:hAnsi="Times New Roman"/>
-          <w:i/>
-          <w:noProof w:val="0"/>
-          <w:sz w:val="22"/>
-          <w:szCs w:val="22"/>
-        </w:rPr>
-      </w:pPr>
-      <w:proofErr w:type="spellStart"/>
-      <w:r>
-        <w:rPr>
-          <w:rFonts w:ascii="Times New Roman" w:hAnsi="Times New Roman"/>
-          <w:i/>
-          <w:noProof w:val="0"/>
-          <w:sz w:val="22"/>
-          <w:szCs w:val="22"/>
-        </w:rPr>
-        <w:t>CrD+CrE+CrF</w:t>
-      </w:r>
-      <w:proofErr w:type="spellEnd"/>
-      <w:r>
-        <w:rPr>
-          <w:rFonts w:ascii="Times New Roman" w:hAnsi="Times New Roman"/>
-          <w:i/>
-          <w:noProof w:val="0"/>
-          <w:sz w:val="22"/>
-          <w:szCs w:val="22"/>
-        </w:rPr>
-        <w:t>+…</w:t>
-      </w:r>
-      <w:proofErr w:type="spellStart"/>
-      <w:r>
-        <w:rPr>
-          <w:rFonts w:ascii="Times New Roman" w:hAnsi="Times New Roman"/>
-          <w:i/>
-          <w:noProof w:val="0"/>
-          <w:sz w:val="22"/>
-          <w:szCs w:val="22"/>
-        </w:rPr>
-        <w:t>CrN+</w:t>
-      </w:r>
-      <w:r>
-        <w:rPr>
-          <w:rFonts w:ascii="Times New Roman" w:hAnsi="Times New Roman"/>
-          <w:i/>
-          <w:noProof w:val="0"/>
-          <w:sz w:val="22"/>
-          <w:szCs w:val="22"/>
-        </w:rPr>
-        <w:t>DrE+D+F</w:t>
-      </w:r>
-      <w:proofErr w:type="spellEnd"/>
-      <w:r>
-        <w:rPr>
-          <w:rFonts w:ascii="Times New Roman" w:hAnsi="Times New Roman"/>
-          <w:i/>
-          <w:noProof w:val="0"/>
-          <w:sz w:val="22"/>
-          <w:szCs w:val="22"/>
-        </w:rPr>
-        <w:t xml:space="preserve">+……N-1 </w:t>
-      </w:r>
-      <w:proofErr w:type="spellStart"/>
-      <w:r>
-        <w:rPr>
-          <w:rFonts w:ascii="Times New Roman" w:hAnsi="Times New Roman"/>
-          <w:i/>
-          <w:noProof w:val="0"/>
-          <w:sz w:val="22"/>
-          <w:szCs w:val="22"/>
-        </w:rPr>
-        <w:t>rN</w:t>
-      </w:r>
-      <w:proofErr w:type="spellEnd"/>
-      <w:r>
-        <w:rPr>
-          <w:rFonts w:ascii="Times New Roman" w:hAnsi="Times New Roman"/>
-          <w:i/>
-          <w:noProof w:val="0"/>
-          <w:sz w:val="22"/>
-          <w:szCs w:val="22"/>
-        </w:rPr>
-        <w:t xml:space="preserve"> </w:t>
+        <w:t xml:space="preserve">DrE+D+F+……N-1 rN </w:t>
       </w:r>
     </w:p>
     <w:p>
@@ -4352,17 +4092,7 @@
           <w:sz w:val="22"/>
           <w:szCs w:val="22"/>
         </w:rPr>
-        <w:t xml:space="preserve">The first step with the GPG method is to split the data into different subsets as discussed above.  We analyze the data and determine where we need to protect the information </w:t>
-      </w:r>
-      <w:proofErr w:type="gramStart"/>
-      <w:r>
-        <w:rPr>
-          <w:rFonts w:ascii="Times New Roman" w:hAnsi="Times New Roman"/>
-          <w:noProof w:val="0"/>
-          <w:sz w:val="22"/>
-          <w:szCs w:val="22"/>
-        </w:rPr>
-        <w:t>in</w:t>
+        <w:t>The first step with the GPG method is to split the data into different subsets as discussed above.  We analyze the data and determine where we need to protect the information in</w:t>
       </w:r>
       <w:r>
         <w:rPr>
@@ -4380,17 +4110,7 @@
           <w:sz w:val="22"/>
           <w:szCs w:val="22"/>
         </w:rPr>
-        <w:t>order to</w:t>
-      </w:r>
-      <w:proofErr w:type="gramEnd"/>
-      <w:r>
-        <w:rPr>
-          <w:rFonts w:ascii="Times New Roman" w:hAnsi="Times New Roman"/>
-          <w:noProof w:val="0"/>
-          <w:sz w:val="22"/>
-          <w:szCs w:val="22"/>
-        </w:rPr>
-        <w:t xml:space="preserve"> secure the entire dataset.</w:t>
+        <w:t>order to secure the entire dataset.</w:t>
       </w:r>
       <w:r>
         <w:rPr>
@@ -4483,37 +4203,7 @@
           <w:sz w:val="22"/>
           <w:szCs w:val="22"/>
         </w:rPr>
-        <w:t xml:space="preserve">      Looking at our subset information above we </w:t>
-      </w:r>
-      <w:proofErr w:type="gramStart"/>
-      <w:r>
-        <w:rPr>
-          <w:rFonts w:ascii="Times New Roman" w:hAnsi="Times New Roman"/>
-          <w:noProof w:val="0"/>
-          <w:sz w:val="22"/>
-          <w:szCs w:val="22"/>
-        </w:rPr>
-        <w:t>have to</w:t>
-      </w:r>
-      <w:proofErr w:type="gramEnd"/>
-      <w:r>
-        <w:rPr>
-          <w:rFonts w:ascii="Times New Roman" w:hAnsi="Times New Roman"/>
-          <w:noProof w:val="0"/>
-          <w:sz w:val="22"/>
-          <w:szCs w:val="22"/>
-        </w:rPr>
-        <w:t xml:space="preserve"> decide where the data lies in the set A, Subset B, subset CDEFtoN construct.  The identifier subset is part of B, </w:t>
-      </w:r>
-      <w:proofErr w:type="gramStart"/>
-      <w:r>
-        <w:rPr>
-          <w:rFonts w:ascii="Times New Roman" w:hAnsi="Times New Roman"/>
-          <w:noProof w:val="0"/>
-          <w:sz w:val="22"/>
-          <w:szCs w:val="22"/>
-        </w:rPr>
-        <w:t>in</w:t>
+        <w:t xml:space="preserve">      Looking at our subset information above we have to decide where the data lies in the set A, Subset B, subset CDEFtoN construct.  The identifier subset is part of B, in</w:t>
       </w:r>
       <w:r>
         <w:rPr>
@@ -4531,17 +4221,7 @@
           <w:sz w:val="22"/>
           <w:szCs w:val="22"/>
         </w:rPr>
-        <w:t>particular part</w:t>
-      </w:r>
-      <w:proofErr w:type="gramEnd"/>
-      <w:r>
-        <w:rPr>
-          <w:rFonts w:ascii="Times New Roman" w:hAnsi="Times New Roman"/>
-          <w:noProof w:val="0"/>
-          <w:sz w:val="22"/>
-          <w:szCs w:val="22"/>
-        </w:rPr>
-        <w:t xml:space="preserve"> of subset CDEFtoN and has the distinction </w:t>
+        <w:t xml:space="preserve">particular part of subset CDEFtoN and has the distinction </w:t>
       </w:r>
       <w:r>
         <w:rPr>
@@ -5133,47 +4813,7 @@
           <w:sz w:val="22"/>
           <w:szCs w:val="22"/>
         </w:rPr>
-        <w:t xml:space="preserve">     IV. To protect the transmission of the information we will use the system described before in Fig 2.  With each file subset getting a unique encryption and double wrapped with the IPSEC key from the network we secure our data in transmission. We further protect our data by using oblivious data storage techniques, like </w:t>
-      </w:r>
-      <w:proofErr w:type="spellStart"/>
-      <w:r>
-        <w:rPr>
-          <w:rFonts w:ascii="Times New Roman" w:hAnsi="Times New Roman"/>
-          <w:noProof w:val="0"/>
-          <w:sz w:val="22"/>
-          <w:szCs w:val="22"/>
-        </w:rPr>
-        <w:t>OblivStore</w:t>
-      </w:r>
-      <w:proofErr w:type="spellEnd"/>
-      <w:r>
-        <w:rPr>
-          <w:rFonts w:ascii="Times New Roman" w:hAnsi="Times New Roman"/>
-          <w:noProof w:val="0"/>
-          <w:sz w:val="22"/>
-          <w:szCs w:val="22"/>
-        </w:rPr>
-        <w:t xml:space="preserve"> [100] or </w:t>
-      </w:r>
-      <w:proofErr w:type="spellStart"/>
-      <w:r>
-        <w:rPr>
-          <w:rFonts w:ascii="Times New Roman" w:hAnsi="Times New Roman"/>
-          <w:noProof w:val="0"/>
-          <w:sz w:val="22"/>
-          <w:szCs w:val="22"/>
-        </w:rPr>
-        <w:t>TaoStore</w:t>
-      </w:r>
-      <w:proofErr w:type="spellEnd"/>
-      <w:r>
-        <w:rPr>
-          <w:rFonts w:ascii="Times New Roman" w:hAnsi="Times New Roman"/>
-          <w:noProof w:val="0"/>
-          <w:sz w:val="22"/>
-          <w:szCs w:val="22"/>
-        </w:rPr>
-        <w:t xml:space="preserve"> [100] to hide our access to the private cloud system.  </w:t>
+        <w:t xml:space="preserve">     IV. To protect the transmission of the information we will use the system described before in Fig 2.  With each file subset getting a unique encryption and double wrapped with the IPSEC key from the network we secure our data in transmission. We further protect our data by using oblivious data storage techniques, like OblivStore [100] or TaoStore [100] to hide our access to the private cloud system.  </w:t>
       </w:r>
       <w:r>
         <w:rPr>
@@ -6205,67 +5845,7 @@
           <w:sz w:val="22"/>
           <w:szCs w:val="22"/>
         </w:rPr>
-        <w:t xml:space="preserve">In this paper we have covered </w:t>
-      </w:r>
-      <w:proofErr w:type="gramStart"/>
-      <w:r>
-        <w:rPr>
-          <w:rFonts w:ascii="Times New Roman" w:hAnsi="Times New Roman"/>
-          <w:noProof w:val="0"/>
-          <w:sz w:val="22"/>
-          <w:szCs w:val="22"/>
-        </w:rPr>
-        <w:t>different ways</w:t>
-      </w:r>
-      <w:proofErr w:type="gramEnd"/>
-      <w:r>
-        <w:rPr>
-          <w:rFonts w:ascii="Times New Roman" w:hAnsi="Times New Roman"/>
-          <w:noProof w:val="0"/>
-          <w:sz w:val="22"/>
-          <w:szCs w:val="22"/>
-        </w:rPr>
-        <w:t xml:space="preserve"> to secure your data in a big data environment.  We have discussed the </w:t>
-      </w:r>
-      <w:proofErr w:type="gramStart"/>
-      <w:r>
-        <w:rPr>
-          <w:rFonts w:ascii="Times New Roman" w:hAnsi="Times New Roman"/>
-          <w:noProof w:val="0"/>
-          <w:sz w:val="22"/>
-          <w:szCs w:val="22"/>
-        </w:rPr>
-        <w:t>different ways</w:t>
-      </w:r>
-      <w:proofErr w:type="gramEnd"/>
-      <w:r>
-        <w:rPr>
-          <w:rFonts w:ascii="Times New Roman" w:hAnsi="Times New Roman"/>
-          <w:noProof w:val="0"/>
-          <w:sz w:val="22"/>
-          <w:szCs w:val="22"/>
-        </w:rPr>
-        <w:t xml:space="preserve"> each of the current systems use to protect our information.  We discussed the security of Cassandra, MongoDB, and SQL.  How they focus on using different tools for each portion of security.  The GPG method was discussed, starting with different concepts needed to start to understand our proposed process.  We talked about how using set theory we can secure a dataset by dissecting the data and encrypting subsets and protecting the relationships.  We showed how we can protect our data while being processed by using </w:t>
-      </w:r>
-      <w:proofErr w:type="spellStart"/>
-      <w:r>
-        <w:rPr>
-          <w:rFonts w:ascii="Times New Roman" w:hAnsi="Times New Roman"/>
-          <w:noProof w:val="0"/>
-          <w:sz w:val="22"/>
-          <w:szCs w:val="22"/>
-        </w:rPr>
-        <w:t>whiltelists</w:t>
-      </w:r>
-      <w:proofErr w:type="spellEnd"/>
-      <w:r>
-        <w:rPr>
-          <w:rFonts w:ascii="Times New Roman" w:hAnsi="Times New Roman"/>
-          <w:noProof w:val="0"/>
-          <w:sz w:val="22"/>
-          <w:szCs w:val="22"/>
-        </w:rPr>
-        <w:t xml:space="preserve"> to limit the processes run.  We protected the data during transmission by using Oblivious data storage techniques to vary the location and time data is sent and by adding a second layer of encryption to the data</w:t>
+        <w:t>In this paper we have covered different ways to secure your data in a big data environment.  We have discussed the different ways each of the current systems use to protect our information.  We discussed the security of Cassandra, MongoDB, and SQL.  How they focus on using different tools for each portion of security.  The GPG method was discussed, starting with different concepts needed to start to understand our proposed process.  We talked about how using set theory we can secure a dataset by dissecting the data and encrypting subsets and protecting the relationships.  We showed how we can protect our data while being processed by using whiltelists to limit the processes run.  We protected the data during transmission by using Oblivious data storage techniques to vary the location and time data is sent and by adding a second layer of encryption to the data</w:t>
       </w:r>
       <w:r>
         <w:rPr>
@@ -6385,25 +5965,14 @@
         </w:rPr>
         <w:t xml:space="preserve">.  </w:t>
       </w:r>
-      <w:proofErr w:type="spellStart"/>
-      <w:r>
-        <w:rPr>
-          <w:rFonts w:ascii="Times New Roman" w:hAnsi="Times New Roman"/>
-          <w:noProof w:val="0"/>
-          <w:sz w:val="22"/>
-          <w:szCs w:val="22"/>
-        </w:rPr>
-        <w:t>Bhand</w:t>
-      </w:r>
-      <w:proofErr w:type="spellEnd"/>
-      <w:r>
-        <w:rPr>
-          <w:rFonts w:ascii="Times New Roman" w:hAnsi="Times New Roman"/>
-          <w:noProof w:val="0"/>
-          <w:sz w:val="22"/>
-          <w:szCs w:val="22"/>
-        </w:rPr>
-        <w:t xml:space="preserve"> and Chaudhari [1</w:t>
+      <w:r>
+        <w:rPr>
+          <w:rFonts w:ascii="Times New Roman" w:hAnsi="Times New Roman"/>
+          <w:noProof w:val="0"/>
+          <w:sz w:val="22"/>
+          <w:szCs w:val="22"/>
+        </w:rPr>
+        <w:t>Bhand and Chaudhari [1</w:t>
       </w:r>
       <w:r>
         <w:rPr>
@@ -6421,37 +5990,7 @@
           <w:sz w:val="22"/>
           <w:szCs w:val="22"/>
         </w:rPr>
-        <w:t xml:space="preserve">discuss using map-reduce to anonymize data, but do not talk about using it to secure the dataset.  Li, </w:t>
-      </w:r>
-      <w:proofErr w:type="spellStart"/>
-      <w:r>
-        <w:rPr>
-          <w:rFonts w:ascii="Times New Roman" w:hAnsi="Times New Roman"/>
-          <w:noProof w:val="0"/>
-          <w:sz w:val="22"/>
-          <w:szCs w:val="22"/>
-        </w:rPr>
-        <w:t>Qaraji</w:t>
-      </w:r>
-      <w:proofErr w:type="spellEnd"/>
-      <w:r>
-        <w:rPr>
-          <w:rFonts w:ascii="Times New Roman" w:hAnsi="Times New Roman"/>
-          <w:noProof w:val="0"/>
-          <w:sz w:val="22"/>
-          <w:szCs w:val="22"/>
-        </w:rPr>
-        <w:t>, and Su [</w:t>
-      </w:r>
-      <w:proofErr w:type="gramStart"/>
-      <w:r>
-        <w:rPr>
-          <w:rFonts w:ascii="Times New Roman" w:hAnsi="Times New Roman"/>
-          <w:noProof w:val="0"/>
-          <w:sz w:val="22"/>
-          <w:szCs w:val="22"/>
-        </w:rPr>
-        <w:t>1</w:t>
+        <w:t>discuss using map-reduce to anonymize data, but do not talk about using it to secure the dataset.  Li, Qaraji, and Su [1</w:t>
       </w:r>
       <w:r>
         <w:rPr>
@@ -6469,9 +6008,144 @@
           <w:sz w:val="22"/>
           <w:szCs w:val="22"/>
         </w:rPr>
-        <w:t>]use</w:t>
-      </w:r>
-      <w:proofErr w:type="gramEnd"/>
+        <w:t xml:space="preserve">]use </w:t>
+      </w:r>
+      <w:r>
+        <w:rPr>
+          <w:rFonts w:ascii="Times New Roman" w:hAnsi="Times New Roman"/>
+          <w:i/>
+          <w:noProof w:val="0"/>
+          <w:sz w:val="22"/>
+          <w:szCs w:val="22"/>
+        </w:rPr>
+        <w:t>k-</w:t>
+      </w:r>
+      <w:r>
+        <w:rPr>
+          <w:rFonts w:ascii="Times New Roman" w:hAnsi="Times New Roman"/>
+          <w:noProof w:val="0"/>
+          <w:sz w:val="22"/>
+          <w:szCs w:val="22"/>
+        </w:rPr>
+        <w:t xml:space="preserve">anonymization to hide in a large crowd is feasible but not the implications on security.  </w:t>
+      </w:r>
+      <w:r>
+        <w:rPr>
+          <w:rFonts w:ascii="Times New Roman" w:hAnsi="Times New Roman"/>
+          <w:noProof w:val="0"/>
+          <w:sz w:val="22"/>
+          <w:szCs w:val="22"/>
+        </w:rPr>
+        <w:t>But, the discussion of securing big data is not new.</w:t>
+      </w:r>
+      <w:r>
+        <w:rPr>
+          <w:rFonts w:ascii="Times New Roman" w:hAnsi="Times New Roman"/>
+          <w:noProof w:val="0"/>
+          <w:sz w:val="22"/>
+          <w:szCs w:val="22"/>
+        </w:rPr>
+        <w:t xml:space="preserve">  </w:t>
+      </w:r>
+      <w:r>
+        <w:rPr>
+          <w:rFonts w:ascii="Times New Roman" w:hAnsi="Times New Roman"/>
+          <w:noProof w:val="0"/>
+          <w:sz w:val="22"/>
+          <w:szCs w:val="22"/>
+        </w:rPr>
+        <w:t xml:space="preserve">Adrian Lane </w:t>
+      </w:r>
+      <w:r>
+        <w:rPr>
+          <w:rFonts w:ascii="Times New Roman" w:hAnsi="Times New Roman"/>
+          <w:noProof w:val="0"/>
+          <w:sz w:val="22"/>
+          <w:szCs w:val="22"/>
+        </w:rPr>
+        <w:t>[1</w:t>
+      </w:r>
+      <w:r>
+        <w:rPr>
+          <w:rFonts w:ascii="Times New Roman" w:hAnsi="Times New Roman"/>
+          <w:noProof w:val="0"/>
+          <w:sz w:val="22"/>
+          <w:szCs w:val="22"/>
+        </w:rPr>
+        <w:t>6</w:t>
+      </w:r>
+      <w:r>
+        <w:rPr>
+          <w:rFonts w:ascii="Times New Roman" w:hAnsi="Times New Roman"/>
+          <w:noProof w:val="0"/>
+          <w:sz w:val="22"/>
+          <w:szCs w:val="22"/>
+        </w:rPr>
+        <w:t>]</w:t>
+      </w:r>
+      <w:r>
+        <w:rPr>
+          <w:rFonts w:ascii="Times New Roman" w:hAnsi="Times New Roman"/>
+          <w:noProof w:val="0"/>
+          <w:sz w:val="22"/>
+          <w:szCs w:val="22"/>
+        </w:rPr>
+        <w:t xml:space="preserve"> discusses different shortfalls of Hadoop some recommended techniques to help secure they syste</w:t>
+      </w:r>
+      <w:r>
+        <w:rPr>
+          <w:rFonts w:ascii="Times New Roman" w:hAnsi="Times New Roman"/>
+          <w:noProof w:val="0"/>
+          <w:sz w:val="22"/>
+          <w:szCs w:val="22"/>
+        </w:rPr>
+        <w:t>m</w:t>
+      </w:r>
+      <w:r>
+        <w:rPr>
+          <w:rFonts w:ascii="Times New Roman" w:hAnsi="Times New Roman"/>
+          <w:noProof w:val="0"/>
+          <w:sz w:val="22"/>
+          <w:szCs w:val="22"/>
+        </w:rPr>
+        <w:t xml:space="preserve">.  </w:t>
+      </w:r>
+      <w:r>
+        <w:rPr>
+          <w:rFonts w:ascii="Times New Roman" w:hAnsi="Times New Roman"/>
+          <w:noProof w:val="0"/>
+          <w:sz w:val="22"/>
+          <w:szCs w:val="22"/>
+        </w:rPr>
+        <w:t>While Jonathan Buckley [1</w:t>
+      </w:r>
+      <w:r>
+        <w:rPr>
+          <w:rFonts w:ascii="Times New Roman" w:hAnsi="Times New Roman"/>
+          <w:noProof w:val="0"/>
+          <w:sz w:val="22"/>
+          <w:szCs w:val="22"/>
+        </w:rPr>
+        <w:t>7</w:t>
+      </w:r>
+      <w:r>
+        <w:rPr>
+          <w:rFonts w:ascii="Times New Roman" w:hAnsi="Times New Roman"/>
+          <w:noProof w:val="0"/>
+          <w:sz w:val="22"/>
+          <w:szCs w:val="22"/>
+        </w:rPr>
+        <w:t xml:space="preserve">] talks more about general ideas and principle for securing you Hadoop system, but these ideas can be used for other systems.  </w:t>
+      </w:r>
+      <w:r>
+        <w:rPr>
+          <w:rFonts w:ascii="Times New Roman" w:hAnsi="Times New Roman"/>
+          <w:noProof w:val="0"/>
+          <w:sz w:val="22"/>
+          <w:szCs w:val="22"/>
+        </w:rPr>
+        <w:t>The discussion of</w:t>
+      </w:r>
       <w:r>
         <w:rPr>
           <w:rFonts w:ascii="Times New Roman" w:hAnsi="Times New Roman"/>
@@ -6484,48 +6158,38 @@
       <w:r>
         <w:rPr>
           <w:rFonts w:ascii="Times New Roman" w:hAnsi="Times New Roman"/>
-          <w:i/>
-          <w:noProof w:val="0"/>
-          <w:sz w:val="22"/>
-          <w:szCs w:val="22"/>
-        </w:rPr>
-        <w:t>k-</w:t>
-      </w:r>
-      <w:r>
-        <w:rPr>
-          <w:rFonts w:ascii="Times New Roman" w:hAnsi="Times New Roman"/>
-          <w:noProof w:val="0"/>
-          <w:sz w:val="22"/>
-          <w:szCs w:val="22"/>
-        </w:rPr>
-        <w:t xml:space="preserve">anonymization to hide in a large crowd is feasible but not the implications on security.  </w:t>
-      </w:r>
-      <w:r>
-        <w:rPr>
-          <w:rFonts w:ascii="Times New Roman" w:hAnsi="Times New Roman"/>
-          <w:noProof w:val="0"/>
-          <w:sz w:val="22"/>
-          <w:szCs w:val="22"/>
-        </w:rPr>
-        <w:t>But, the discussion of securing big data is not new.</w:t>
-      </w:r>
-      <w:r>
-        <w:rPr>
-          <w:rFonts w:ascii="Times New Roman" w:hAnsi="Times New Roman"/>
-          <w:noProof w:val="0"/>
-          <w:sz w:val="22"/>
-          <w:szCs w:val="22"/>
-        </w:rPr>
-        <w:t xml:space="preserve">  </w:t>
-      </w:r>
-      <w:r>
-        <w:rPr>
-          <w:rFonts w:ascii="Times New Roman" w:hAnsi="Times New Roman"/>
-          <w:noProof w:val="0"/>
-          <w:sz w:val="22"/>
-          <w:szCs w:val="22"/>
-        </w:rPr>
-        <w:t xml:space="preserve">Adrian Lane </w:t>
+          <w:noProof w:val="0"/>
+          <w:sz w:val="22"/>
+          <w:szCs w:val="22"/>
+        </w:rPr>
+        <w:t>Oblivious data storage</w:t>
+      </w:r>
+      <w:r>
+        <w:rPr>
+          <w:rFonts w:ascii="Times New Roman" w:hAnsi="Times New Roman"/>
+          <w:noProof w:val="0"/>
+          <w:sz w:val="22"/>
+          <w:szCs w:val="22"/>
+        </w:rPr>
+        <w:t xml:space="preserve"> is a new take on a old problem.  Oblivious data storage is the use of Oblivious data structures, used for RAM access, used in a new way.  Oblivious data storage does have some shortfalls.</w:t>
+      </w:r>
+      <w:r>
+        <w:rPr>
+          <w:rFonts w:ascii="Times New Roman" w:hAnsi="Times New Roman"/>
+          <w:noProof w:val="0"/>
+          <w:sz w:val="22"/>
+          <w:szCs w:val="22"/>
+        </w:rPr>
+        <w:t xml:space="preserve"> </w:t>
+      </w:r>
+      <w:r>
+        <w:rPr>
+          <w:rFonts w:ascii="Times New Roman" w:hAnsi="Times New Roman"/>
+          <w:noProof w:val="0"/>
+          <w:sz w:val="22"/>
+          <w:szCs w:val="22"/>
+        </w:rPr>
+        <w:t xml:space="preserve">These are discussed by Emil Stefanov and Elaine Shi </w:t>
       </w:r>
       <w:r>
         <w:rPr>
@@ -6543,301 +6207,108 @@
           <w:sz w:val="22"/>
           <w:szCs w:val="22"/>
         </w:rPr>
-        <w:t>6</w:t>
-      </w:r>
-      <w:r>
-        <w:rPr>
-          <w:rFonts w:ascii="Times New Roman" w:hAnsi="Times New Roman"/>
-          <w:noProof w:val="0"/>
-          <w:sz w:val="22"/>
-          <w:szCs w:val="22"/>
-        </w:rPr>
-        <w:t>]</w:t>
-      </w:r>
-      <w:r>
-        <w:rPr>
-          <w:rFonts w:ascii="Times New Roman" w:hAnsi="Times New Roman"/>
-          <w:noProof w:val="0"/>
-          <w:sz w:val="22"/>
-          <w:szCs w:val="22"/>
-        </w:rPr>
-        <w:t xml:space="preserve"> discusses different shortfalls of Hadoop some recommended techniques to help secure they syste</w:t>
-      </w:r>
-      <w:r>
-        <w:rPr>
-          <w:rFonts w:ascii="Times New Roman" w:hAnsi="Times New Roman"/>
-          <w:noProof w:val="0"/>
-          <w:sz w:val="22"/>
-          <w:szCs w:val="22"/>
-        </w:rPr>
-        <w:t>m</w:t>
-      </w:r>
-      <w:r>
-        <w:rPr>
-          <w:rFonts w:ascii="Times New Roman" w:hAnsi="Times New Roman"/>
-          <w:noProof w:val="0"/>
-          <w:sz w:val="22"/>
-          <w:szCs w:val="22"/>
-        </w:rPr>
-        <w:t xml:space="preserve">.  </w:t>
-      </w:r>
-      <w:r>
-        <w:rPr>
-          <w:rFonts w:ascii="Times New Roman" w:hAnsi="Times New Roman"/>
-          <w:noProof w:val="0"/>
-          <w:sz w:val="22"/>
-          <w:szCs w:val="22"/>
-        </w:rPr>
-        <w:t>While Jonathan Buckley [1</w:t>
-      </w:r>
-      <w:r>
-        <w:rPr>
-          <w:rFonts w:ascii="Times New Roman" w:hAnsi="Times New Roman"/>
-          <w:noProof w:val="0"/>
-          <w:sz w:val="22"/>
-          <w:szCs w:val="22"/>
-        </w:rPr>
-        <w:t>7</w:t>
-      </w:r>
-      <w:r>
-        <w:rPr>
-          <w:rFonts w:ascii="Times New Roman" w:hAnsi="Times New Roman"/>
-          <w:noProof w:val="0"/>
-          <w:sz w:val="22"/>
-          <w:szCs w:val="22"/>
-        </w:rPr>
-        <w:t xml:space="preserve">] talks more about general ideas and principle for securing you Hadoop system, but these ideas can be used for other systems.  </w:t>
-      </w:r>
-      <w:r>
-        <w:rPr>
-          <w:rFonts w:ascii="Times New Roman" w:hAnsi="Times New Roman"/>
-          <w:noProof w:val="0"/>
-          <w:sz w:val="22"/>
-          <w:szCs w:val="22"/>
-        </w:rPr>
-        <w:t>The discussion of</w:t>
-      </w:r>
-      <w:r>
-        <w:rPr>
-          <w:rFonts w:ascii="Times New Roman" w:hAnsi="Times New Roman"/>
-          <w:noProof w:val="0"/>
+        <w:t>8</w:t>
+      </w:r>
+      <w:r>
+        <w:rPr>
+          <w:rFonts w:ascii="Times New Roman" w:hAnsi="Times New Roman"/>
+          <w:noProof w:val="0"/>
+          <w:sz w:val="22"/>
+          <w:szCs w:val="22"/>
+        </w:rPr>
+        <w:t xml:space="preserve">] </w:t>
+      </w:r>
+      <w:r>
+        <w:rPr>
+          <w:rFonts w:ascii="Times New Roman" w:hAnsi="Times New Roman"/>
+          <w:noProof w:val="0"/>
+          <w:sz w:val="22"/>
+          <w:szCs w:val="22"/>
+        </w:rPr>
+        <w:t xml:space="preserve">in their paper </w:t>
+      </w:r>
+      <w:r>
+        <w:rPr>
+          <w:rFonts w:ascii="Times New Roman" w:hAnsi="Times New Roman"/>
+          <w:noProof w:val="0"/>
+          <w:sz w:val="22"/>
+          <w:szCs w:val="22"/>
+        </w:rPr>
+        <w:t>“</w:t>
+      </w:r>
+      <w:r>
+        <w:rPr>
+          <w:rFonts w:ascii="Times New Roman" w:hAnsi="Times New Roman"/>
+          <w:sz w:val="22"/>
+          <w:szCs w:val="22"/>
+        </w:rPr>
+        <w:t>ObliviStore: High Performance Oblivious Cloud Storag</w:t>
+      </w:r>
+      <w:r>
+        <w:rPr>
+          <w:rFonts w:ascii="Times New Roman" w:hAnsi="Times New Roman"/>
+          <w:sz w:val="22"/>
+          <w:szCs w:val="22"/>
+        </w:rPr>
+        <w:t xml:space="preserve">e” describing the technique to transfer this to a larger system.  And Sahin, Zakhary, Abbadi, Kin, and Tessaro </w:t>
+      </w:r>
+      <w:r>
+        <w:rPr>
+          <w:rFonts w:ascii="Times New Roman" w:hAnsi="Times New Roman"/>
+          <w:sz w:val="22"/>
+          <w:szCs w:val="22"/>
+        </w:rPr>
+        <w:t>[1</w:t>
+      </w:r>
+      <w:r>
+        <w:rPr>
+          <w:rFonts w:ascii="Times New Roman" w:hAnsi="Times New Roman"/>
+          <w:sz w:val="22"/>
+          <w:szCs w:val="22"/>
+        </w:rPr>
+        <w:t>9</w:t>
+      </w:r>
+      <w:r>
+        <w:rPr>
+          <w:rFonts w:ascii="Times New Roman" w:hAnsi="Times New Roman"/>
+          <w:sz w:val="22"/>
+          <w:szCs w:val="22"/>
+        </w:rPr>
+        <w:t xml:space="preserve">] look at securing Oblivious storage from timing analysis in their paper </w:t>
+      </w:r>
+      <w:r>
+        <w:rPr>
+          <w:rFonts w:ascii="Times New Roman" w:hAnsi="Times New Roman"/>
+          <w:sz w:val="22"/>
+          <w:szCs w:val="22"/>
+        </w:rPr>
+        <w:t>“TaoStore: Overcoming Asynchronicity in Oblivious Data Storage</w:t>
+      </w:r>
+      <w:r>
+        <w:rPr>
+          <w:rFonts w:ascii="Times New Roman" w:hAnsi="Times New Roman"/>
+          <w:sz w:val="22"/>
+          <w:szCs w:val="22"/>
+        </w:rPr>
+        <w:t>.</w:t>
+      </w:r>
+      <w:r>
+        <w:rPr>
+          <w:rFonts w:ascii="Times New Roman" w:hAnsi="Times New Roman"/>
+          <w:sz w:val="22"/>
+          <w:szCs w:val="22"/>
+        </w:rPr>
+        <w:t>”</w:t>
+      </w:r>
+      <w:bookmarkEnd w:id="0"/>
+      <w:r>
+        <w:rPr>
+          <w:rFonts w:ascii="Times New Roman" w:hAnsi="Times New Roman"/>
           <w:sz w:val="22"/>
           <w:szCs w:val="22"/>
         </w:rPr>
         <w:t xml:space="preserve"> </w:t>
       </w:r>
-      <w:r>
-        <w:rPr>
-          <w:rFonts w:ascii="Times New Roman" w:hAnsi="Times New Roman"/>
-          <w:noProof w:val="0"/>
-          <w:sz w:val="22"/>
-          <w:szCs w:val="22"/>
-        </w:rPr>
-        <w:t>Oblivious data storage</w:t>
-      </w:r>
-      <w:r>
-        <w:rPr>
-          <w:rFonts w:ascii="Times New Roman" w:hAnsi="Times New Roman"/>
-          <w:noProof w:val="0"/>
-          <w:sz w:val="22"/>
-          <w:szCs w:val="22"/>
-        </w:rPr>
-        <w:t xml:space="preserve"> is a new take on </w:t>
-      </w:r>
-      <w:proofErr w:type="gramStart"/>
-      <w:r>
-        <w:rPr>
-          <w:rFonts w:ascii="Times New Roman" w:hAnsi="Times New Roman"/>
-          <w:noProof w:val="0"/>
-          <w:sz w:val="22"/>
-          <w:szCs w:val="22"/>
-        </w:rPr>
-        <w:t>a</w:t>
-      </w:r>
-      <w:proofErr w:type="gramEnd"/>
-      <w:r>
-        <w:rPr>
-          <w:rFonts w:ascii="Times New Roman" w:hAnsi="Times New Roman"/>
-          <w:noProof w:val="0"/>
-          <w:sz w:val="22"/>
-          <w:szCs w:val="22"/>
-        </w:rPr>
-        <w:t xml:space="preserve"> old problem.  Oblivious data storage is the use of Oblivious data structures, used for RAM access, used in a new way.  Oblivious data storage does have some shortfalls.</w:t>
-      </w:r>
-      <w:r>
-        <w:rPr>
-          <w:rFonts w:ascii="Times New Roman" w:hAnsi="Times New Roman"/>
-          <w:noProof w:val="0"/>
-          <w:sz w:val="22"/>
-          <w:szCs w:val="22"/>
-        </w:rPr>
-        <w:t xml:space="preserve"> </w:t>
-      </w:r>
-      <w:r>
-        <w:rPr>
-          <w:rFonts w:ascii="Times New Roman" w:hAnsi="Times New Roman"/>
-          <w:noProof w:val="0"/>
-          <w:sz w:val="22"/>
-          <w:szCs w:val="22"/>
-        </w:rPr>
-        <w:t xml:space="preserve">These are discussed by Emil </w:t>
-      </w:r>
-      <w:proofErr w:type="spellStart"/>
-      <w:r>
-        <w:rPr>
-          <w:rFonts w:ascii="Times New Roman" w:hAnsi="Times New Roman"/>
-          <w:noProof w:val="0"/>
-          <w:sz w:val="22"/>
-          <w:szCs w:val="22"/>
-        </w:rPr>
-        <w:t>Stefanov</w:t>
-      </w:r>
-      <w:proofErr w:type="spellEnd"/>
-      <w:r>
-        <w:rPr>
-          <w:rFonts w:ascii="Times New Roman" w:hAnsi="Times New Roman"/>
-          <w:noProof w:val="0"/>
-          <w:sz w:val="22"/>
-          <w:szCs w:val="22"/>
-        </w:rPr>
-        <w:t xml:space="preserve"> and Elaine Shi </w:t>
-      </w:r>
-      <w:r>
-        <w:rPr>
-          <w:rFonts w:ascii="Times New Roman" w:hAnsi="Times New Roman"/>
-          <w:noProof w:val="0"/>
-          <w:sz w:val="22"/>
-          <w:szCs w:val="22"/>
-        </w:rPr>
-        <w:t>[1</w:t>
-      </w:r>
-      <w:r>
-        <w:rPr>
-          <w:rFonts w:ascii="Times New Roman" w:hAnsi="Times New Roman"/>
-          <w:noProof w:val="0"/>
-          <w:sz w:val="22"/>
-          <w:szCs w:val="22"/>
-        </w:rPr>
-        <w:t>8</w:t>
-      </w:r>
-      <w:r>
-        <w:rPr>
-          <w:rFonts w:ascii="Times New Roman" w:hAnsi="Times New Roman"/>
-          <w:noProof w:val="0"/>
-          <w:sz w:val="22"/>
-          <w:szCs w:val="22"/>
-        </w:rPr>
-        <w:t xml:space="preserve">] </w:t>
-      </w:r>
-      <w:r>
-        <w:rPr>
-          <w:rFonts w:ascii="Times New Roman" w:hAnsi="Times New Roman"/>
-          <w:noProof w:val="0"/>
-          <w:sz w:val="22"/>
-          <w:szCs w:val="22"/>
-        </w:rPr>
-        <w:t xml:space="preserve">in their paper </w:t>
-      </w:r>
-      <w:r>
-        <w:rPr>
-          <w:rFonts w:ascii="Times New Roman" w:hAnsi="Times New Roman"/>
-          <w:noProof w:val="0"/>
-          <w:sz w:val="22"/>
-          <w:szCs w:val="22"/>
-        </w:rPr>
-        <w:t>“</w:t>
-      </w:r>
-      <w:proofErr w:type="spellStart"/>
-      <w:r>
-        <w:rPr>
-          <w:rFonts w:ascii="Times New Roman" w:hAnsi="Times New Roman"/>
-          <w:sz w:val="22"/>
-          <w:szCs w:val="22"/>
-        </w:rPr>
-        <w:t>ObliviStore</w:t>
-      </w:r>
-      <w:proofErr w:type="spellEnd"/>
-      <w:r>
-        <w:rPr>
-          <w:rFonts w:ascii="Times New Roman" w:hAnsi="Times New Roman"/>
-          <w:sz w:val="22"/>
-          <w:szCs w:val="22"/>
-        </w:rPr>
-        <w:t>: High Performance Oblivious Cloud Storag</w:t>
-      </w:r>
-      <w:r>
-        <w:rPr>
-          <w:rFonts w:ascii="Times New Roman" w:hAnsi="Times New Roman"/>
-          <w:sz w:val="22"/>
-          <w:szCs w:val="22"/>
-        </w:rPr>
-        <w:t xml:space="preserve">e” describing the technique to transfer this to a larger system.  And Sahin, Zakhary, Abbadi, Kin, and Tessaro </w:t>
-      </w:r>
-      <w:r>
-        <w:rPr>
-          <w:rFonts w:ascii="Times New Roman" w:hAnsi="Times New Roman"/>
-          <w:sz w:val="22"/>
-          <w:szCs w:val="22"/>
-        </w:rPr>
-        <w:t>[1</w:t>
-      </w:r>
-      <w:r>
-        <w:rPr>
-          <w:rFonts w:ascii="Times New Roman" w:hAnsi="Times New Roman"/>
-          <w:sz w:val="22"/>
-          <w:szCs w:val="22"/>
-        </w:rPr>
-        <w:t>9</w:t>
-      </w:r>
-      <w:r>
-        <w:rPr>
-          <w:rFonts w:ascii="Times New Roman" w:hAnsi="Times New Roman"/>
-          <w:sz w:val="22"/>
-          <w:szCs w:val="22"/>
-        </w:rPr>
-        <w:t xml:space="preserve">] look at securing Oblivious storage from timing analysis in their paper </w:t>
-      </w:r>
-      <w:r>
-        <w:rPr>
-          <w:rFonts w:ascii="Times New Roman" w:hAnsi="Times New Roman"/>
-          <w:sz w:val="22"/>
-          <w:szCs w:val="22"/>
-        </w:rPr>
-        <w:t>“</w:t>
-      </w:r>
-      <w:r>
-        <w:rPr>
-          <w:rFonts w:ascii="Times New Roman" w:hAnsi="Times New Roman"/>
-          <w:sz w:val="22"/>
-          <w:szCs w:val="22"/>
-        </w:rPr>
-        <w:t>TaoStore: Overcoming Asynchronicity in Oblivious Data Storage</w:t>
-      </w:r>
-      <w:r>
-        <w:rPr>
-          <w:rFonts w:ascii="Times New Roman" w:hAnsi="Times New Roman"/>
-          <w:sz w:val="22"/>
-          <w:szCs w:val="22"/>
-        </w:rPr>
-        <w:t>.</w:t>
-      </w:r>
-      <w:r>
-        <w:rPr>
-          <w:rFonts w:ascii="Times New Roman" w:hAnsi="Times New Roman"/>
-          <w:sz w:val="22"/>
-          <w:szCs w:val="22"/>
-        </w:rPr>
-        <w:t>”</w:t>
-      </w:r>
-      <w:bookmarkEnd w:id="0"/>
-      <w:r>
-        <w:rPr>
-          <w:rFonts w:ascii="Times New Roman" w:hAnsi="Times New Roman"/>
-          <w:sz w:val="22"/>
-          <w:szCs w:val="22"/>
-        </w:rPr>
-        <w:t xml:space="preserve"> </w:t>
-      </w:r>
     </w:p>
     <w:p>
       <w:pPr>
@@ -6869,7 +6340,83 @@
           <w:sz w:val="22"/>
           <w:szCs w:val="22"/>
         </w:rPr>
+        <w:t>VI. Future work</w:t>
+      </w:r>
+    </w:p>
+    <w:p>
+      <w:pPr>
+        <w:jc w:val="both"/>
+        <w:rPr>
+          <w:rFonts w:ascii="Times New Roman" w:hAnsi="Times New Roman"/>
+          <w:noProof w:val="0"/>
+          <w:sz w:val="22"/>
+          <w:szCs w:val="22"/>
+        </w:rPr>
+      </w:pPr>
+      <w:r>
+        <w:rPr>
+          <w:rFonts w:ascii="Times New Roman" w:hAnsi="Times New Roman"/>
+          <w:noProof w:val="0"/>
+          <w:sz w:val="22"/>
+          <w:szCs w:val="22"/>
+        </w:rPr>
+        <w:t>We discussed how set theory can secure our data. Also, we showed how using Oblivious storage tools and set encryption along with whitelisting can secure our data. We explained this using single records in a big dataset to secure the data. The next step is to show how set theory and these tools can secure large batches of data, terabytes and bigger, while limiting the impact on the resources.</w:t>
+      </w:r>
+      <w:bookmarkStart w:id="1" w:name="_GoBack"/>
+      <w:bookmarkEnd w:id="1"/>
+    </w:p>
+    <w:p>
+      <w:pPr>
+        <w:jc w:val="both"/>
+        <w:rPr>
+          <w:rFonts w:ascii="Times New Roman" w:hAnsi="Times New Roman"/>
+          <w:noProof w:val="0"/>
+          <w:sz w:val="22"/>
+          <w:szCs w:val="22"/>
+        </w:rPr>
+      </w:pPr>
+    </w:p>
+    <w:p>
+      <w:pPr>
+        <w:jc w:val="both"/>
+        <w:rPr>
+          <w:rFonts w:ascii="Times New Roman" w:hAnsi="Times New Roman"/>
+          <w:noProof w:val="0"/>
+          <w:sz w:val="22"/>
+          <w:szCs w:val="22"/>
+        </w:rPr>
+      </w:pPr>
+    </w:p>
+    <w:p>
+      <w:pPr>
+        <w:jc w:val="both"/>
+        <w:rPr>
+          <w:rFonts w:ascii="Times New Roman" w:hAnsi="Times New Roman"/>
+          <w:b/>
+          <w:noProof w:val="0"/>
+          <w:sz w:val="22"/>
+          <w:szCs w:val="22"/>
+        </w:rPr>
+      </w:pPr>
+      <w:r>
+        <w:rPr>
+          <w:rFonts w:ascii="Times New Roman" w:hAnsi="Times New Roman"/>
+          <w:b/>
+          <w:noProof w:val="0"/>
+          <w:sz w:val="22"/>
+          <w:szCs w:val="22"/>
+        </w:rPr>
         <w:t>V</w:t>
+      </w:r>
+      <w:r>
+        <w:rPr>
+          <w:rFonts w:ascii="Times New Roman" w:hAnsi="Times New Roman"/>
+          <w:b/>
+          <w:noProof w:val="0"/>
+          <w:sz w:val="22"/>
+          <w:szCs w:val="22"/>
+        </w:rPr>
+        <w:t>I</w:t>
       </w:r>
       <w:r>
         <w:rPr>
@@ -7037,6 +6584,7 @@
           <w:sz w:val="22"/>
           <w:szCs w:val="22"/>
         </w:rPr>
+        <w:lastRenderedPageBreak/>
         <w:t xml:space="preserve">[2] </w:t>
       </w:r>
       <w:r>
@@ -7164,7 +6712,6 @@
           <w:sz w:val="22"/>
           <w:szCs w:val="22"/>
         </w:rPr>
-        <w:lastRenderedPageBreak/>
         <w:t xml:space="preserve">[4] 2017 </w:t>
       </w:r>
       <w:r>
@@ -7601,47 +7148,7 @@
           <w:sz w:val="22"/>
           <w:szCs w:val="22"/>
         </w:rPr>
-        <w:t xml:space="preserve">] </w:t>
-      </w:r>
-      <w:proofErr w:type="spellStart"/>
-      <w:r>
-        <w:rPr>
-          <w:rFonts w:ascii="Times New Roman" w:hAnsi="Times New Roman"/>
-          <w:noProof w:val="0"/>
-          <w:sz w:val="22"/>
-          <w:szCs w:val="22"/>
-        </w:rPr>
-        <w:t>Danil</w:t>
-      </w:r>
-      <w:proofErr w:type="spellEnd"/>
-      <w:r>
-        <w:rPr>
-          <w:rFonts w:ascii="Times New Roman" w:hAnsi="Times New Roman"/>
-          <w:noProof w:val="0"/>
-          <w:sz w:val="22"/>
-          <w:szCs w:val="22"/>
-        </w:rPr>
-        <w:t xml:space="preserve"> </w:t>
-      </w:r>
-      <w:proofErr w:type="spellStart"/>
-      <w:r>
-        <w:rPr>
-          <w:rFonts w:ascii="Times New Roman" w:hAnsi="Times New Roman"/>
-          <w:noProof w:val="0"/>
-          <w:sz w:val="22"/>
-          <w:szCs w:val="22"/>
-        </w:rPr>
-        <w:t>Hutmacher</w:t>
-      </w:r>
-      <w:proofErr w:type="spellEnd"/>
-      <w:r>
-        <w:rPr>
-          <w:rFonts w:ascii="Times New Roman" w:hAnsi="Times New Roman"/>
-          <w:noProof w:val="0"/>
-          <w:sz w:val="22"/>
-          <w:szCs w:val="22"/>
-        </w:rPr>
-        <w:t>.  2014.  The SQL Server Security Model, part 1: principles</w:t>
+        <w:t>] Danil Hutmacher.  2014.  The SQL Server Security Model, part 1: principles</w:t>
       </w:r>
     </w:p>
     <w:p>
@@ -7714,27 +7221,7 @@
           <w:sz w:val="22"/>
           <w:szCs w:val="22"/>
         </w:rPr>
-        <w:t xml:space="preserve">] Gregory A Larson. 2007.  SQL Server Security </w:t>
-      </w:r>
-      <w:proofErr w:type="gramStart"/>
-      <w:r>
-        <w:rPr>
-          <w:rFonts w:ascii="Times New Roman" w:hAnsi="Times New Roman"/>
-          <w:noProof w:val="0"/>
-          <w:sz w:val="22"/>
-          <w:szCs w:val="22"/>
-        </w:rPr>
-        <w:t>Model .</w:t>
-      </w:r>
-      <w:proofErr w:type="gramEnd"/>
-      <w:r>
-        <w:rPr>
-          <w:rFonts w:ascii="Times New Roman" w:hAnsi="Times New Roman"/>
-          <w:noProof w:val="0"/>
-          <w:sz w:val="22"/>
-          <w:szCs w:val="22"/>
-        </w:rPr>
-        <w:t xml:space="preserve"> </w:t>
+        <w:t xml:space="preserve">] Gregory A Larson. 2007.  SQL Server Security Model . </w:t>
       </w:r>
       <w:r>
         <w:rPr>
@@ -7798,123 +7285,7 @@
           <w:sz w:val="22"/>
           <w:szCs w:val="22"/>
         </w:rPr>
-        <w:t>[</w:t>
-      </w:r>
-      <w:r>
-        <w:rPr>
-          <w:rFonts w:ascii="Times New Roman" w:hAnsi="Times New Roman"/>
-          <w:noProof w:val="0"/>
-          <w:sz w:val="22"/>
-          <w:szCs w:val="22"/>
-        </w:rPr>
-        <w:t>13</w:t>
-      </w:r>
-      <w:r>
-        <w:rPr>
-          <w:rFonts w:ascii="Times New Roman" w:hAnsi="Times New Roman"/>
-          <w:noProof w:val="0"/>
-          <w:sz w:val="22"/>
-          <w:szCs w:val="22"/>
-        </w:rPr>
-        <w:t xml:space="preserve">] </w:t>
-      </w:r>
-      <w:proofErr w:type="spellStart"/>
-      <w:r>
-        <w:rPr>
-          <w:rFonts w:ascii="Times New Roman" w:hAnsi="Times New Roman"/>
-          <w:noProof w:val="0"/>
-          <w:sz w:val="22"/>
-          <w:szCs w:val="22"/>
-        </w:rPr>
-        <w:t>Avita</w:t>
-      </w:r>
-      <w:proofErr w:type="spellEnd"/>
-      <w:r>
-        <w:rPr>
-          <w:rFonts w:ascii="Times New Roman" w:hAnsi="Times New Roman"/>
-          <w:noProof w:val="0"/>
-          <w:sz w:val="22"/>
-          <w:szCs w:val="22"/>
-        </w:rPr>
-        <w:t xml:space="preserve"> </w:t>
-      </w:r>
-      <w:proofErr w:type="spellStart"/>
-      <w:r>
-        <w:rPr>
-          <w:rFonts w:ascii="Times New Roman" w:hAnsi="Times New Roman"/>
-          <w:noProof w:val="0"/>
-          <w:sz w:val="22"/>
-          <w:szCs w:val="22"/>
-        </w:rPr>
-        <w:t>Katal</w:t>
-      </w:r>
-      <w:proofErr w:type="spellEnd"/>
-      <w:r>
-        <w:rPr>
-          <w:rFonts w:ascii="Times New Roman" w:hAnsi="Times New Roman"/>
-          <w:noProof w:val="0"/>
-          <w:sz w:val="22"/>
-          <w:szCs w:val="22"/>
-        </w:rPr>
-        <w:t xml:space="preserve">, Mohammad </w:t>
-      </w:r>
-      <w:proofErr w:type="spellStart"/>
-      <w:r>
-        <w:rPr>
-          <w:rFonts w:ascii="Times New Roman" w:hAnsi="Times New Roman"/>
-          <w:noProof w:val="0"/>
-          <w:sz w:val="22"/>
-          <w:szCs w:val="22"/>
-        </w:rPr>
-        <w:t>Wazid</w:t>
-      </w:r>
-      <w:proofErr w:type="spellEnd"/>
-      <w:r>
-        <w:rPr>
-          <w:rFonts w:ascii="Times New Roman" w:hAnsi="Times New Roman"/>
-          <w:noProof w:val="0"/>
-          <w:sz w:val="22"/>
-          <w:szCs w:val="22"/>
-        </w:rPr>
-        <w:t xml:space="preserve">, RH </w:t>
-      </w:r>
-      <w:proofErr w:type="spellStart"/>
-      <w:r>
-        <w:rPr>
-          <w:rFonts w:ascii="Times New Roman" w:hAnsi="Times New Roman"/>
-          <w:noProof w:val="0"/>
-          <w:sz w:val="22"/>
-          <w:szCs w:val="22"/>
-        </w:rPr>
-        <w:t>Gourder</w:t>
-      </w:r>
-      <w:proofErr w:type="spellEnd"/>
-      <w:r>
-        <w:rPr>
-          <w:rFonts w:ascii="Times New Roman" w:hAnsi="Times New Roman"/>
-          <w:noProof w:val="0"/>
-          <w:sz w:val="22"/>
-          <w:szCs w:val="22"/>
-        </w:rPr>
-        <w:t>, 2013</w:t>
-      </w:r>
-      <w:r>
-        <w:rPr>
-          <w:rFonts w:ascii="Times New Roman" w:hAnsi="Times New Roman"/>
-          <w:noProof w:val="0"/>
-          <w:sz w:val="22"/>
-          <w:szCs w:val="22"/>
-        </w:rPr>
-        <w:t>.</w:t>
-      </w:r>
-      <w:r>
-        <w:rPr>
-          <w:rFonts w:ascii="Times New Roman" w:hAnsi="Times New Roman"/>
-          <w:noProof w:val="0"/>
-          <w:sz w:val="22"/>
-          <w:szCs w:val="22"/>
-        </w:rPr>
-        <w:t xml:space="preserve"> </w:t>
+        <w:t xml:space="preserve">[13] Avita Katal, Mohammad Wazid, RH Gourder, 2013. </w:t>
       </w:r>
       <w:r>
         <w:rPr>
@@ -7978,27 +7349,7 @@
           <w:sz w:val="22"/>
           <w:szCs w:val="22"/>
         </w:rPr>
-        <w:t xml:space="preserve">[14] Shweta Sunil </w:t>
-      </w:r>
-      <w:proofErr w:type="spellStart"/>
-      <w:r>
-        <w:rPr>
-          <w:rFonts w:ascii="Times New Roman" w:hAnsi="Times New Roman"/>
-          <w:noProof w:val="0"/>
-          <w:sz w:val="22"/>
-          <w:szCs w:val="22"/>
-        </w:rPr>
-        <w:t>Bhand</w:t>
-      </w:r>
-      <w:proofErr w:type="spellEnd"/>
-      <w:r>
-        <w:rPr>
-          <w:rFonts w:ascii="Times New Roman" w:hAnsi="Times New Roman"/>
-          <w:noProof w:val="0"/>
-          <w:sz w:val="22"/>
-          <w:szCs w:val="22"/>
-        </w:rPr>
-        <w:t xml:space="preserve">, Prof J.L Chaudhari. 2014. </w:t>
+        <w:t xml:space="preserve">[14] Shweta Sunil Bhand, Prof J.L Chaudhari. 2014. </w:t>
       </w:r>
     </w:p>
     <w:p>
@@ -8018,16 +7369,7 @@
           <w:sz w:val="22"/>
           <w:szCs w:val="22"/>
         </w:rPr>
-        <w:t>A Scalable Two-Phase Top-Down Specialization Approach for Data Anonymization Using Map Reduce On Cloud</w:t>
-      </w:r>
-      <w:r>
-        <w:rPr>
-          <w:rFonts w:ascii="Times New Roman" w:hAnsi="Times New Roman"/>
-          <w:i/>
-          <w:sz w:val="22"/>
-          <w:szCs w:val="22"/>
-        </w:rPr>
-        <w:t>.</w:t>
+        <w:t>A Scalable Two-Phase Top-Down Specialization Approach for Data Anonymization Using Map Reduce On Cloud.</w:t>
       </w:r>
       <w:r>
         <w:rPr>
@@ -8106,85 +7448,14 @@
         </w:rPr>
         <w:t xml:space="preserve">[15] </w:t>
       </w:r>
-      <w:proofErr w:type="spellStart"/>
-      <w:r>
-        <w:rPr>
-          <w:rFonts w:ascii="Times New Roman" w:hAnsi="Times New Roman"/>
-          <w:noProof w:val="0"/>
-          <w:sz w:val="22"/>
-          <w:szCs w:val="22"/>
-        </w:rPr>
-        <w:t>Ninghi</w:t>
-      </w:r>
-      <w:proofErr w:type="spellEnd"/>
-      <w:r>
-        <w:rPr>
-          <w:rFonts w:ascii="Times New Roman" w:hAnsi="Times New Roman"/>
-          <w:noProof w:val="0"/>
-          <w:sz w:val="22"/>
-          <w:szCs w:val="22"/>
-        </w:rPr>
-        <w:t xml:space="preserve"> Li, </w:t>
-      </w:r>
-      <w:proofErr w:type="spellStart"/>
-      <w:r>
-        <w:rPr>
-          <w:rFonts w:ascii="Times New Roman" w:hAnsi="Times New Roman"/>
-          <w:noProof w:val="0"/>
-          <w:sz w:val="22"/>
-          <w:szCs w:val="22"/>
-        </w:rPr>
-        <w:t>Wahbeh</w:t>
-      </w:r>
-      <w:proofErr w:type="spellEnd"/>
-      <w:r>
-        <w:rPr>
-          <w:rFonts w:ascii="Times New Roman" w:hAnsi="Times New Roman"/>
-          <w:noProof w:val="0"/>
-          <w:sz w:val="22"/>
-          <w:szCs w:val="22"/>
-        </w:rPr>
-        <w:t xml:space="preserve"> </w:t>
-      </w:r>
-      <w:proofErr w:type="spellStart"/>
-      <w:r>
-        <w:rPr>
-          <w:rFonts w:ascii="Times New Roman" w:hAnsi="Times New Roman"/>
-          <w:noProof w:val="0"/>
-          <w:sz w:val="22"/>
-          <w:szCs w:val="22"/>
-        </w:rPr>
-        <w:t>Qardaji</w:t>
-      </w:r>
-      <w:proofErr w:type="spellEnd"/>
-      <w:r>
-        <w:rPr>
-          <w:rFonts w:ascii="Times New Roman" w:hAnsi="Times New Roman"/>
-          <w:noProof w:val="0"/>
-          <w:sz w:val="22"/>
-          <w:szCs w:val="22"/>
-        </w:rPr>
-        <w:t xml:space="preserve">, Dong </w:t>
-      </w:r>
-      <w:proofErr w:type="spellStart"/>
-      <w:r>
-        <w:rPr>
-          <w:rFonts w:ascii="Times New Roman" w:hAnsi="Times New Roman"/>
-          <w:noProof w:val="0"/>
-          <w:sz w:val="22"/>
-          <w:szCs w:val="22"/>
-        </w:rPr>
-        <w:t>su</w:t>
-      </w:r>
-      <w:proofErr w:type="spellEnd"/>
-      <w:r>
-        <w:rPr>
-          <w:rFonts w:ascii="Times New Roman" w:hAnsi="Times New Roman"/>
-          <w:noProof w:val="0"/>
-          <w:sz w:val="22"/>
-          <w:szCs w:val="22"/>
-        </w:rPr>
-        <w:t xml:space="preserve">.  2010.  </w:t>
+      <w:r>
+        <w:rPr>
+          <w:rFonts w:ascii="Times New Roman" w:hAnsi="Times New Roman"/>
+          <w:noProof w:val="0"/>
+          <w:sz w:val="22"/>
+          <w:szCs w:val="22"/>
+        </w:rPr>
+        <w:t xml:space="preserve">Ninghi Li, Wahbeh Qardaji, Dong su.  2010.  </w:t>
       </w:r>
     </w:p>
     <w:p>
@@ -8513,8 +7784,6 @@
           <w:szCs w:val="22"/>
         </w:rPr>
       </w:pPr>
-      <w:bookmarkStart w:id="1" w:name="_GoBack"/>
-      <w:bookmarkEnd w:id="1"/>
     </w:p>
     <w:p>
       <w:pPr>
@@ -10886,7 +10155,7 @@
 </file>
 
 <file path=customXml/itemProps1.xml><?xml version="1.0" encoding="utf-8"?>
-<ds:datastoreItem xmlns:ds="http://schemas.openxmlformats.org/officeDocument/2006/customXml" ds:itemID="{A554E005-678D-418F-AA21-775078065A4B}">
+<ds:datastoreItem xmlns:ds="http://schemas.openxmlformats.org/officeDocument/2006/customXml" ds:itemID="{E89E971A-D10E-4258-880C-78C3EFF40277}">
   <ds:schemaRefs>
     <ds:schemaRef ds:uri="http://schemas.openxmlformats.org/officeDocument/2006/bibliography"/>
   </ds:schemaRefs>

</xml_diff>